<commit_message>
updated code, tables, and figures
</commit_message>
<xml_diff>
--- a/stateYear7/tables/fragOutputTable.docx
+++ b/stateYear7/tables/fragOutputTable.docx
@@ -14,7 +14,7 @@
           <w:trHeight w:val="827" w:hRule="auto"/>
           <w:tblHeader/>
         </w:trPr>
-        header 1
+        header1
         <w:tc>
           <w:tcPr>
             <w:tcBorders>
@@ -244,7 +244,7 @@
         <w:trPr>
           <w:trHeight w:val="598" w:hRule="auto"/>
         </w:trPr>
-        body 1
+        body1
         <w:tc>
           <w:tcPr>
             <w:tcBorders>
@@ -426,7 +426,7 @@
         <w:trPr>
           <w:trHeight w:val="577" w:hRule="auto"/>
         </w:trPr>
-        body 2
+        body2
         <w:tc>
           <w:tcPr>
             <w:tcBorders>
@@ -608,7 +608,7 @@
         <w:trPr>
           <w:trHeight w:val="577" w:hRule="auto"/>
         </w:trPr>
-        body 3
+        body3
         <w:tc>
           <w:tcPr>
             <w:tcBorders>
@@ -790,7 +790,7 @@
         <w:trPr>
           <w:trHeight w:val="569" w:hRule="auto"/>
         </w:trPr>
-        body 4
+        body4
         <w:tc>
           <w:tcPr>
             <w:tcBorders>
@@ -972,7 +972,7 @@
         <w:trPr>
           <w:trHeight w:val="577" w:hRule="auto"/>
         </w:trPr>
-        body 5
+        body5
         <w:tc>
           <w:tcPr>
             <w:tcBorders>
@@ -1154,7 +1154,7 @@
         <w:trPr>
           <w:trHeight w:val="598" w:hRule="auto"/>
         </w:trPr>
-        body 6
+        body6
         <w:tc>
           <w:tcPr>
             <w:tcBorders>
@@ -1336,7 +1336,7 @@
         <w:trPr>
           <w:trHeight w:val="577" w:hRule="auto"/>
         </w:trPr>
-        body 7
+        body7
         <w:tc>
           <w:tcPr>
             <w:tcBorders>
@@ -1518,553 +1518,7 @@
         <w:trPr>
           <w:trHeight w:val="577" w:hRule="auto"/>
         </w:trPr>
-        body 8
-        <w:tc>
-          <w:tcPr>
-            <w:tcBorders>
-              <w:bottom w:val="none" w:sz="0" w:space="0" w:color="000000"/>
-              <w:top w:val="none" w:sz="0" w:space="0" w:color="000000"/>
-              <w:left w:val="none" w:sz="0" w:space="0" w:color="000000"/>
-              <w:right w:val="none" w:sz="0" w:space="0" w:color="000000"/>
-            </w:tcBorders>
-            <w:shd w:val="clear" w:color="auto" w:fill="FFFFFF"/>
-            <w:tcMar>
-              <w:top w:w="0" w:type="dxa"/>
-              <w:bottom w:w="0" w:type="dxa"/>
-              <w:left w:w="0" w:type="dxa"/>
-              <w:right w:w="0" w:type="dxa"/>
-            </w:tcMar>
-            <w:vAlign w:val="center"/>
-          </w:tcPr>
-          <w:p>
-            <w:pPr>
-              <w:pStyle w:val="Normal"/>
-              <w:jc w:val="left"/>
-              <w:pBdr>
-                <w:bottom w:val="none" w:sz="0" w:space="0" w:color="000000"/>
-                <w:top w:val="none" w:sz="0" w:space="0" w:color="000000"/>
-                <w:left w:val="none" w:sz="0" w:space="0" w:color="000000"/>
-                <w:right w:val="none" w:sz="0" w:space="0" w:color="000000"/>
-              </w:pBdr>
-              <w:spacing w:after="100" w:before="100" w:line="240"/>
-              <w:ind w:left="100" w:right="100" w:firstLine="0" w:firstLineChars="0"/>
-            </w:pPr>
-            <w:r>
-              <w:rPr>
-                <w:rFonts w:ascii="Times New Roman" w:hAnsi="Times New Roman" w:eastAsia="Times New Roman" w:cs="Times New Roman"/>
-                <w:i w:val="false"/>
-                <w:b w:val="false"/>
-                <w:u w:val="none"/>
-                <w:sz w:val="24"/>
-                <w:szCs w:val="24"/>
-                <w:color w:val="000000"/>
-              </w:rPr>
-              <w:t xml:space="preserve">2023-12</w:t>
-            </w:r>
-          </w:p>
-        </w:tc>
-        <w:tc>
-          <w:tcPr>
-            <w:tcBorders>
-              <w:bottom w:val="none" w:sz="0" w:space="0" w:color="000000"/>
-              <w:top w:val="none" w:sz="0" w:space="0" w:color="000000"/>
-              <w:left w:val="none" w:sz="0" w:space="0" w:color="000000"/>
-              <w:right w:val="none" w:sz="0" w:space="0" w:color="000000"/>
-            </w:tcBorders>
-            <w:shd w:val="clear" w:color="auto" w:fill="FFFFFF"/>
-            <w:tcMar>
-              <w:top w:w="0" w:type="dxa"/>
-              <w:bottom w:w="0" w:type="dxa"/>
-              <w:left w:w="0" w:type="dxa"/>
-              <w:right w:w="0" w:type="dxa"/>
-            </w:tcMar>
-            <w:vAlign w:val="center"/>
-          </w:tcPr>
-          <w:p>
-            <w:pPr>
-              <w:pStyle w:val="Normal"/>
-              <w:jc w:val="left"/>
-              <w:pBdr>
-                <w:bottom w:val="none" w:sz="0" w:space="0" w:color="000000"/>
-                <w:top w:val="none" w:sz="0" w:space="0" w:color="000000"/>
-                <w:left w:val="none" w:sz="0" w:space="0" w:color="000000"/>
-                <w:right w:val="none" w:sz="0" w:space="0" w:color="000000"/>
-              </w:pBdr>
-              <w:spacing w:after="100" w:before="100" w:line="240"/>
-              <w:ind w:left="100" w:right="100" w:firstLine="0" w:firstLineChars="0"/>
-            </w:pPr>
-            <w:r>
-              <w:rPr>
-                <w:rFonts w:ascii="Times New Roman" w:hAnsi="Times New Roman" w:eastAsia="Times New Roman" w:cs="Times New Roman"/>
-                <w:i w:val="false"/>
-                <w:b w:val="false"/>
-                <w:u w:val="none"/>
-                <w:sz w:val="24"/>
-                <w:szCs w:val="24"/>
-                <w:color w:val="000000"/>
-              </w:rPr>
-              <w:t xml:space="preserve">PCLI</w:t>
-            </w:r>
-          </w:p>
-        </w:tc>
-        <w:tc>
-          <w:tcPr>
-            <w:tcBorders>
-              <w:bottom w:val="none" w:sz="0" w:space="0" w:color="000000"/>
-              <w:top w:val="none" w:sz="0" w:space="0" w:color="000000"/>
-              <w:left w:val="none" w:sz="0" w:space="0" w:color="000000"/>
-              <w:right w:val="none" w:sz="0" w:space="0" w:color="000000"/>
-            </w:tcBorders>
-            <w:shd w:val="clear" w:color="auto" w:fill="FFFFFF"/>
-            <w:tcMar>
-              <w:top w:w="0" w:type="dxa"/>
-              <w:bottom w:w="0" w:type="dxa"/>
-              <w:left w:w="0" w:type="dxa"/>
-              <w:right w:w="0" w:type="dxa"/>
-            </w:tcMar>
-            <w:vAlign w:val="center"/>
-          </w:tcPr>
-          <w:p>
-            <w:pPr>
-              <w:pStyle w:val="Normal"/>
-              <w:jc w:val="center"/>
-              <w:pBdr>
-                <w:bottom w:val="none" w:sz="0" w:space="0" w:color="000000"/>
-                <w:top w:val="none" w:sz="0" w:space="0" w:color="000000"/>
-                <w:left w:val="none" w:sz="0" w:space="0" w:color="000000"/>
-                <w:right w:val="none" w:sz="0" w:space="0" w:color="000000"/>
-              </w:pBdr>
-              <w:spacing w:after="100" w:before="100" w:line="240"/>
-              <w:ind w:left="100" w:right="100" w:firstLine="0" w:firstLineChars="0"/>
-            </w:pPr>
-            <w:r>
-              <w:rPr>
-                <w:rFonts w:ascii="Times New Roman" w:hAnsi="Times New Roman" w:eastAsia="Times New Roman" w:cs="Times New Roman"/>
-                <w:i w:val="false"/>
-                <w:b w:val="false"/>
-                <w:u w:val="none"/>
-                <w:sz w:val="24"/>
-                <w:szCs w:val="24"/>
-                <w:color w:val="000000"/>
-              </w:rPr>
-              <w:t xml:space="preserve">6</w:t>
-            </w:r>
-          </w:p>
-        </w:tc>
-        <w:tc>
-          <w:tcPr>
-            <w:tcBorders>
-              <w:bottom w:val="none" w:sz="0" w:space="0" w:color="000000"/>
-              <w:top w:val="none" w:sz="0" w:space="0" w:color="000000"/>
-              <w:left w:val="none" w:sz="0" w:space="0" w:color="000000"/>
-              <w:right w:val="none" w:sz="0" w:space="0" w:color="000000"/>
-            </w:tcBorders>
-            <w:shd w:val="clear" w:color="auto" w:fill="FFFFFF"/>
-            <w:tcMar>
-              <w:top w:w="0" w:type="dxa"/>
-              <w:bottom w:w="0" w:type="dxa"/>
-              <w:left w:w="0" w:type="dxa"/>
-              <w:right w:w="0" w:type="dxa"/>
-            </w:tcMar>
-            <w:vAlign w:val="center"/>
-          </w:tcPr>
-          <w:p>
-            <w:pPr>
-              <w:pStyle w:val="Normal"/>
-              <w:jc w:val="center"/>
-              <w:pBdr>
-                <w:bottom w:val="none" w:sz="0" w:space="0" w:color="000000"/>
-                <w:top w:val="none" w:sz="0" w:space="0" w:color="000000"/>
-                <w:left w:val="none" w:sz="0" w:space="0" w:color="000000"/>
-                <w:right w:val="none" w:sz="0" w:space="0" w:color="000000"/>
-              </w:pBdr>
-              <w:spacing w:after="100" w:before="100" w:line="240"/>
-              <w:ind w:left="100" w:right="100" w:firstLine="0" w:firstLineChars="0"/>
-            </w:pPr>
-            <w:r>
-              <w:rPr>
-                <w:rFonts w:ascii="Times New Roman" w:hAnsi="Times New Roman" w:eastAsia="Times New Roman" w:cs="Times New Roman"/>
-                <w:i w:val="false"/>
-                <w:b w:val="false"/>
-                <w:u w:val="none"/>
-                <w:sz w:val="24"/>
-                <w:szCs w:val="24"/>
-                <w:color w:val="000000"/>
-              </w:rPr>
-              <w:t xml:space="preserve">1</w:t>
-            </w:r>
-          </w:p>
-        </w:tc>
-      </w:tr>
-      <w:tr>
-        <w:trPr>
-          <w:trHeight w:val="598" w:hRule="auto"/>
-        </w:trPr>
-        body 9
-        <w:tc>
-          <w:tcPr>
-            <w:tcBorders>
-              <w:bottom w:val="none" w:sz="0" w:space="0" w:color="000000"/>
-              <w:top w:val="none" w:sz="0" w:space="0" w:color="000000"/>
-              <w:left w:val="none" w:sz="0" w:space="0" w:color="000000"/>
-              <w:right w:val="none" w:sz="0" w:space="0" w:color="000000"/>
-            </w:tcBorders>
-            <w:shd w:val="clear" w:color="auto" w:fill="FFFFFF"/>
-            <w:tcMar>
-              <w:top w:w="0" w:type="dxa"/>
-              <w:bottom w:w="0" w:type="dxa"/>
-              <w:left w:w="0" w:type="dxa"/>
-              <w:right w:w="0" w:type="dxa"/>
-            </w:tcMar>
-            <w:vAlign w:val="center"/>
-          </w:tcPr>
-          <w:p>
-            <w:pPr>
-              <w:pStyle w:val="Normal"/>
-              <w:jc w:val="left"/>
-              <w:pBdr>
-                <w:bottom w:val="none" w:sz="0" w:space="0" w:color="000000"/>
-                <w:top w:val="none" w:sz="0" w:space="0" w:color="000000"/>
-                <w:left w:val="none" w:sz="0" w:space="0" w:color="000000"/>
-                <w:right w:val="none" w:sz="0" w:space="0" w:color="000000"/>
-              </w:pBdr>
-              <w:spacing w:after="100" w:before="100" w:line="240"/>
-              <w:ind w:left="100" w:right="100" w:firstLine="0" w:firstLineChars="0"/>
-            </w:pPr>
-            <w:r>
-              <w:rPr>
-                <w:rFonts w:ascii="Times New Roman" w:hAnsi="Times New Roman" w:eastAsia="Times New Roman" w:cs="Times New Roman"/>
-                <w:i w:val="false"/>
-                <w:b w:val="false"/>
-                <w:u w:val="none"/>
-                <w:sz w:val="24"/>
-                <w:szCs w:val="24"/>
-                <w:color w:val="000000"/>
-              </w:rPr>
-              <w:t xml:space="preserve">2024-01</w:t>
-            </w:r>
-          </w:p>
-        </w:tc>
-        <w:tc>
-          <w:tcPr>
-            <w:tcBorders>
-              <w:bottom w:val="none" w:sz="0" w:space="0" w:color="000000"/>
-              <w:top w:val="none" w:sz="0" w:space="0" w:color="000000"/>
-              <w:left w:val="none" w:sz="0" w:space="0" w:color="000000"/>
-              <w:right w:val="none" w:sz="0" w:space="0" w:color="000000"/>
-            </w:tcBorders>
-            <w:shd w:val="clear" w:color="auto" w:fill="FFFFFF"/>
-            <w:tcMar>
-              <w:top w:w="0" w:type="dxa"/>
-              <w:bottom w:w="0" w:type="dxa"/>
-              <w:left w:w="0" w:type="dxa"/>
-              <w:right w:w="0" w:type="dxa"/>
-            </w:tcMar>
-            <w:vAlign w:val="center"/>
-          </w:tcPr>
-          <w:p>
-            <w:pPr>
-              <w:pStyle w:val="Normal"/>
-              <w:jc w:val="left"/>
-              <w:pBdr>
-                <w:bottom w:val="none" w:sz="0" w:space="0" w:color="000000"/>
-                <w:top w:val="none" w:sz="0" w:space="0" w:color="000000"/>
-                <w:left w:val="none" w:sz="0" w:space="0" w:color="000000"/>
-                <w:right w:val="none" w:sz="0" w:space="0" w:color="000000"/>
-              </w:pBdr>
-              <w:spacing w:after="100" w:before="100" w:line="240"/>
-              <w:ind w:left="100" w:right="100" w:firstLine="0" w:firstLineChars="0"/>
-            </w:pPr>
-            <w:r>
-              <w:rPr>
-                <w:rFonts w:ascii="Times New Roman" w:hAnsi="Times New Roman" w:eastAsia="Times New Roman" w:cs="Times New Roman"/>
-                <w:i w:val="false"/>
-                <w:b w:val="false"/>
-                <w:u w:val="none"/>
-                <w:sz w:val="24"/>
-                <w:szCs w:val="24"/>
-                <w:color w:val="000000"/>
-              </w:rPr>
-              <w:t xml:space="preserve">APAL</w:t>
-            </w:r>
-          </w:p>
-        </w:tc>
-        <w:tc>
-          <w:tcPr>
-            <w:tcBorders>
-              <w:bottom w:val="none" w:sz="0" w:space="0" w:color="000000"/>
-              <w:top w:val="none" w:sz="0" w:space="0" w:color="000000"/>
-              <w:left w:val="none" w:sz="0" w:space="0" w:color="000000"/>
-              <w:right w:val="none" w:sz="0" w:space="0" w:color="000000"/>
-            </w:tcBorders>
-            <w:shd w:val="clear" w:color="auto" w:fill="FFFFFF"/>
-            <w:tcMar>
-              <w:top w:w="0" w:type="dxa"/>
-              <w:bottom w:w="0" w:type="dxa"/>
-              <w:left w:w="0" w:type="dxa"/>
-              <w:right w:w="0" w:type="dxa"/>
-            </w:tcMar>
-            <w:vAlign w:val="center"/>
-          </w:tcPr>
-          <w:p>
-            <w:pPr>
-              <w:pStyle w:val="Normal"/>
-              <w:jc w:val="center"/>
-              <w:pBdr>
-                <w:bottom w:val="none" w:sz="0" w:space="0" w:color="000000"/>
-                <w:top w:val="none" w:sz="0" w:space="0" w:color="000000"/>
-                <w:left w:val="none" w:sz="0" w:space="0" w:color="000000"/>
-                <w:right w:val="none" w:sz="0" w:space="0" w:color="000000"/>
-              </w:pBdr>
-              <w:spacing w:after="100" w:before="100" w:line="240"/>
-              <w:ind w:left="100" w:right="100" w:firstLine="0" w:firstLineChars="0"/>
-            </w:pPr>
-            <w:r>
-              <w:rPr>
-                <w:rFonts w:ascii="Times New Roman" w:hAnsi="Times New Roman" w:eastAsia="Times New Roman" w:cs="Times New Roman"/>
-                <w:i w:val="false"/>
-                <w:b w:val="false"/>
-                <w:u w:val="none"/>
-                <w:sz w:val="24"/>
-                <w:szCs w:val="24"/>
-                <w:color w:val="000000"/>
-              </w:rPr>
-              <w:t xml:space="preserve">1,238</w:t>
-            </w:r>
-          </w:p>
-        </w:tc>
-        <w:tc>
-          <w:tcPr>
-            <w:tcBorders>
-              <w:bottom w:val="none" w:sz="0" w:space="0" w:color="000000"/>
-              <w:top w:val="none" w:sz="0" w:space="0" w:color="000000"/>
-              <w:left w:val="none" w:sz="0" w:space="0" w:color="000000"/>
-              <w:right w:val="none" w:sz="0" w:space="0" w:color="000000"/>
-            </w:tcBorders>
-            <w:shd w:val="clear" w:color="auto" w:fill="FFFFFF"/>
-            <w:tcMar>
-              <w:top w:w="0" w:type="dxa"/>
-              <w:bottom w:w="0" w:type="dxa"/>
-              <w:left w:w="0" w:type="dxa"/>
-              <w:right w:w="0" w:type="dxa"/>
-            </w:tcMar>
-            <w:vAlign w:val="center"/>
-          </w:tcPr>
-          <w:p>
-            <w:pPr>
-              <w:pStyle w:val="Normal"/>
-              <w:jc w:val="center"/>
-              <w:pBdr>
-                <w:bottom w:val="none" w:sz="0" w:space="0" w:color="000000"/>
-                <w:top w:val="none" w:sz="0" w:space="0" w:color="000000"/>
-                <w:left w:val="none" w:sz="0" w:space="0" w:color="000000"/>
-                <w:right w:val="none" w:sz="0" w:space="0" w:color="000000"/>
-              </w:pBdr>
-              <w:spacing w:after="100" w:before="100" w:line="240"/>
-              <w:ind w:left="100" w:right="100" w:firstLine="0" w:firstLineChars="0"/>
-            </w:pPr>
-            <w:r>
-              <w:rPr>
-                <w:rFonts w:ascii="Times New Roman" w:hAnsi="Times New Roman" w:eastAsia="Times New Roman" w:cs="Times New Roman"/>
-                <w:i w:val="false"/>
-                <w:b w:val="false"/>
-                <w:u w:val="none"/>
-                <w:sz w:val="24"/>
-                <w:szCs w:val="24"/>
-                <w:color w:val="000000"/>
-              </w:rPr>
-              <w:t xml:space="preserve">8</w:t>
-            </w:r>
-          </w:p>
-        </w:tc>
-      </w:tr>
-      <w:tr>
-        <w:trPr>
-          <w:trHeight w:val="577" w:hRule="auto"/>
-        </w:trPr>
-        body10
-        <w:tc>
-          <w:tcPr>
-            <w:tcBorders>
-              <w:bottom w:val="none" w:sz="0" w:space="0" w:color="000000"/>
-              <w:top w:val="none" w:sz="0" w:space="0" w:color="000000"/>
-              <w:left w:val="none" w:sz="0" w:space="0" w:color="000000"/>
-              <w:right w:val="none" w:sz="0" w:space="0" w:color="000000"/>
-            </w:tcBorders>
-            <w:shd w:val="clear" w:color="auto" w:fill="FFFFFF"/>
-            <w:tcMar>
-              <w:top w:w="0" w:type="dxa"/>
-              <w:bottom w:w="0" w:type="dxa"/>
-              <w:left w:w="0" w:type="dxa"/>
-              <w:right w:w="0" w:type="dxa"/>
-            </w:tcMar>
-            <w:vAlign w:val="center"/>
-          </w:tcPr>
-          <w:p>
-            <w:pPr>
-              <w:pStyle w:val="Normal"/>
-              <w:jc w:val="left"/>
-              <w:pBdr>
-                <w:bottom w:val="none" w:sz="0" w:space="0" w:color="000000"/>
-                <w:top w:val="none" w:sz="0" w:space="0" w:color="000000"/>
-                <w:left w:val="none" w:sz="0" w:space="0" w:color="000000"/>
-                <w:right w:val="none" w:sz="0" w:space="0" w:color="000000"/>
-              </w:pBdr>
-              <w:spacing w:after="100" w:before="100" w:line="240"/>
-              <w:ind w:left="100" w:right="100" w:firstLine="0" w:firstLineChars="0"/>
-            </w:pPr>
-            <w:r>
-              <w:rPr>
-                <w:rFonts w:ascii="Times New Roman" w:hAnsi="Times New Roman" w:eastAsia="Times New Roman" w:cs="Times New Roman"/>
-                <w:i w:val="false"/>
-                <w:b w:val="false"/>
-                <w:u w:val="none"/>
-                <w:sz w:val="24"/>
-                <w:szCs w:val="24"/>
-                <w:color w:val="000000"/>
-              </w:rPr>
-              <w:t xml:space="preserve">2024-01</w:t>
-            </w:r>
-          </w:p>
-        </w:tc>
-        <w:tc>
-          <w:tcPr>
-            <w:tcBorders>
-              <w:bottom w:val="none" w:sz="0" w:space="0" w:color="000000"/>
-              <w:top w:val="none" w:sz="0" w:space="0" w:color="000000"/>
-              <w:left w:val="none" w:sz="0" w:space="0" w:color="000000"/>
-              <w:right w:val="none" w:sz="0" w:space="0" w:color="000000"/>
-            </w:tcBorders>
-            <w:shd w:val="clear" w:color="auto" w:fill="FFFFFF"/>
-            <w:tcMar>
-              <w:top w:w="0" w:type="dxa"/>
-              <w:bottom w:w="0" w:type="dxa"/>
-              <w:left w:w="0" w:type="dxa"/>
-              <w:right w:w="0" w:type="dxa"/>
-            </w:tcMar>
-            <w:vAlign w:val="center"/>
-          </w:tcPr>
-          <w:p>
-            <w:pPr>
-              <w:pStyle w:val="Normal"/>
-              <w:jc w:val="left"/>
-              <w:pBdr>
-                <w:bottom w:val="none" w:sz="0" w:space="0" w:color="000000"/>
-                <w:top w:val="none" w:sz="0" w:space="0" w:color="000000"/>
-                <w:left w:val="none" w:sz="0" w:space="0" w:color="000000"/>
-                <w:right w:val="none" w:sz="0" w:space="0" w:color="000000"/>
-              </w:pBdr>
-              <w:spacing w:after="100" w:before="100" w:line="240"/>
-              <w:ind w:left="100" w:right="100" w:firstLine="0" w:firstLineChars="0"/>
-            </w:pPr>
-            <w:r>
-              <w:rPr>
-                <w:rFonts w:ascii="Times New Roman" w:hAnsi="Times New Roman" w:eastAsia="Times New Roman" w:cs="Times New Roman"/>
-                <w:i w:val="false"/>
-                <w:b w:val="false"/>
-                <w:u w:val="none"/>
-                <w:sz w:val="24"/>
-                <w:szCs w:val="24"/>
-                <w:color w:val="000000"/>
-              </w:rPr>
-              <w:t xml:space="preserve">OFAV</w:t>
-            </w:r>
-          </w:p>
-        </w:tc>
-        <w:tc>
-          <w:tcPr>
-            <w:tcBorders>
-              <w:bottom w:val="none" w:sz="0" w:space="0" w:color="000000"/>
-              <w:top w:val="none" w:sz="0" w:space="0" w:color="000000"/>
-              <w:left w:val="none" w:sz="0" w:space="0" w:color="000000"/>
-              <w:right w:val="none" w:sz="0" w:space="0" w:color="000000"/>
-            </w:tcBorders>
-            <w:shd w:val="clear" w:color="auto" w:fill="FFFFFF"/>
-            <w:tcMar>
-              <w:top w:w="0" w:type="dxa"/>
-              <w:bottom w:w="0" w:type="dxa"/>
-              <w:left w:w="0" w:type="dxa"/>
-              <w:right w:w="0" w:type="dxa"/>
-            </w:tcMar>
-            <w:vAlign w:val="center"/>
-          </w:tcPr>
-          <w:p>
-            <w:pPr>
-              <w:pStyle w:val="Normal"/>
-              <w:jc w:val="center"/>
-              <w:pBdr>
-                <w:bottom w:val="none" w:sz="0" w:space="0" w:color="000000"/>
-                <w:top w:val="none" w:sz="0" w:space="0" w:color="000000"/>
-                <w:left w:val="none" w:sz="0" w:space="0" w:color="000000"/>
-                <w:right w:val="none" w:sz="0" w:space="0" w:color="000000"/>
-              </w:pBdr>
-              <w:spacing w:after="100" w:before="100" w:line="240"/>
-              <w:ind w:left="100" w:right="100" w:firstLine="0" w:firstLineChars="0"/>
-            </w:pPr>
-            <w:r>
-              <w:rPr>
-                <w:rFonts w:ascii="Times New Roman" w:hAnsi="Times New Roman" w:eastAsia="Times New Roman" w:cs="Times New Roman"/>
-                <w:i w:val="false"/>
-                <w:b w:val="false"/>
-                <w:u w:val="none"/>
-                <w:sz w:val="24"/>
-                <w:szCs w:val="24"/>
-                <w:color w:val="000000"/>
-              </w:rPr>
-              <w:t xml:space="preserve">264</w:t>
-            </w:r>
-          </w:p>
-        </w:tc>
-        <w:tc>
-          <w:tcPr>
-            <w:tcBorders>
-              <w:bottom w:val="none" w:sz="0" w:space="0" w:color="000000"/>
-              <w:top w:val="none" w:sz="0" w:space="0" w:color="000000"/>
-              <w:left w:val="none" w:sz="0" w:space="0" w:color="000000"/>
-              <w:right w:val="none" w:sz="0" w:space="0" w:color="000000"/>
-            </w:tcBorders>
-            <w:shd w:val="clear" w:color="auto" w:fill="FFFFFF"/>
-            <w:tcMar>
-              <w:top w:w="0" w:type="dxa"/>
-              <w:bottom w:w="0" w:type="dxa"/>
-              <w:left w:w="0" w:type="dxa"/>
-              <w:right w:w="0" w:type="dxa"/>
-            </w:tcMar>
-            <w:vAlign w:val="center"/>
-          </w:tcPr>
-          <w:p>
-            <w:pPr>
-              <w:pStyle w:val="Normal"/>
-              <w:jc w:val="center"/>
-              <w:pBdr>
-                <w:bottom w:val="none" w:sz="0" w:space="0" w:color="000000"/>
-                <w:top w:val="none" w:sz="0" w:space="0" w:color="000000"/>
-                <w:left w:val="none" w:sz="0" w:space="0" w:color="000000"/>
-                <w:right w:val="none" w:sz="0" w:space="0" w:color="000000"/>
-              </w:pBdr>
-              <w:spacing w:after="100" w:before="100" w:line="240"/>
-              <w:ind w:left="100" w:right="100" w:firstLine="0" w:firstLineChars="0"/>
-            </w:pPr>
-            <w:r>
-              <w:rPr>
-                <w:rFonts w:ascii="Times New Roman" w:hAnsi="Times New Roman" w:eastAsia="Times New Roman" w:cs="Times New Roman"/>
-                <w:i w:val="false"/>
-                <w:b w:val="false"/>
-                <w:u w:val="none"/>
-                <w:sz w:val="24"/>
-                <w:szCs w:val="24"/>
-                <w:color w:val="000000"/>
-              </w:rPr>
-              <w:t xml:space="preserve">2</w:t>
-            </w:r>
-          </w:p>
-        </w:tc>
-      </w:tr>
-      <w:tr>
-        <w:trPr>
-          <w:trHeight w:val="577" w:hRule="auto"/>
-        </w:trPr>
-        body11
+        body8
         <w:tc>
           <w:tcPr>
             <w:tcBorders>
@@ -2105,7 +1559,7 @@
                 <w:szCs w:val="24"/>
                 <w:color w:val="000000"/>
               </w:rPr>
-              <w:t xml:space="preserve">2024-01</w:t>
+              <w:t xml:space="preserve">2023-12</w:t>
             </w:r>
           </w:p>
         </w:tc>
@@ -2149,7 +1603,7 @@
                 <w:szCs w:val="24"/>
                 <w:color w:val="000000"/>
               </w:rPr>
-              <w:t xml:space="preserve">MCAV</w:t>
+              <w:t xml:space="preserve">PCLI</w:t>
             </w:r>
           </w:p>
         </w:tc>
@@ -2193,7 +1647,7 @@
                 <w:szCs w:val="24"/>
                 <w:color w:val="000000"/>
               </w:rPr>
-              <w:t xml:space="preserve">314</w:t>
+              <w:t xml:space="preserve">6</w:t>
             </w:r>
           </w:p>
         </w:tc>
@@ -2237,7 +1691,7 @@
                 <w:szCs w:val="24"/>
                 <w:color w:val="000000"/>
               </w:rPr>
-              <w:t xml:space="preserve">2</w:t>
+              <w:t xml:space="preserve">1</w:t>
             </w:r>
           </w:p>
         </w:tc>
@@ -2246,7 +1700,7 @@
         <w:trPr>
           <w:trHeight w:val="360" w:hRule="auto"/>
         </w:trPr>
-        footer 1
+        footer1
         <w:tc>
           <w:tcPr>
             <w:tcBorders>
@@ -2267,7 +1721,7 @@
           <w:p>
             <w:pPr>
               <w:pStyle w:val="Normal"/>
-              <w:jc w:val="left"/>
+              <w:jc w:val="center"/>
               <w:pBdr>
                 <w:bottom w:val="none" w:sz="0" w:space="0" w:color="000000"/>
                 <w:top w:val="none" w:sz="0" w:space="0" w:color="000000"/>
@@ -2311,7 +1765,7 @@
           <w:p>
             <w:pPr>
               <w:pStyle w:val="Normal"/>
-              <w:jc w:val="left"/>
+              <w:jc w:val="center"/>
               <w:pBdr>
                 <w:bottom w:val="none" w:sz="0" w:space="0" w:color="000000"/>
                 <w:top w:val="none" w:sz="0" w:space="0" w:color="000000"/>
@@ -2355,7 +1809,7 @@
           <w:p>
             <w:pPr>
               <w:pStyle w:val="Normal"/>
-              <w:jc w:val="left"/>
+              <w:jc w:val="center"/>
               <w:pBdr>
                 <w:bottom w:val="none" w:sz="0" w:space="0" w:color="000000"/>
                 <w:top w:val="none" w:sz="0" w:space="0" w:color="000000"/>
@@ -2375,7 +1829,7 @@
                 <w:szCs w:val="22"/>
                 <w:color w:val="000000"/>
               </w:rPr>
-              <w:t xml:space="preserve">7003</w:t>
+              <w:t xml:space="preserve">5187</w:t>
             </w:r>
           </w:p>
         </w:tc>
@@ -2399,7 +1853,7 @@
           <w:p>
             <w:pPr>
               <w:pStyle w:val="Normal"/>
-              <w:jc w:val="left"/>
+              <w:jc w:val="center"/>
               <w:pBdr>
                 <w:bottom w:val="none" w:sz="0" w:space="0" w:color="000000"/>
                 <w:top w:val="none" w:sz="0" w:space="0" w:color="000000"/>
@@ -2419,7 +1873,7 @@
                 <w:szCs w:val="22"/>
                 <w:color w:val="000000"/>
               </w:rPr>
-              <w:t xml:space="preserve">58</w:t>
+              <w:t xml:space="preserve">46</w:t>
             </w:r>
           </w:p>
         </w:tc>

</xml_diff>

<commit_message>
major updates to code
</commit_message>
<xml_diff>
--- a/stateYear7/tables/fragOutputTable.docx
+++ b/stateYear7/tables/fragOutputTable.docx
@@ -11,15 +11,15 @@
       </w:tblPr>
       <w:tr>
         <w:trPr>
-          <w:trHeight w:val="827" w:hRule="auto"/>
+          <w:trHeight w:val="821" w:hRule="auto"/>
           <w:tblHeader/>
         </w:trPr>
-        header1
-        <w:tc>
-          <w:tcPr>
-            <w:tcBorders>
-              <w:bottom w:val="single" w:sz="12" w:space="0" w:color="666666"/>
-              <w:top w:val="single" w:sz="12" w:space="0" w:color="666666"/>
+        header 1
+        <w:tc>
+          <w:tcPr>
+            <w:tcBorders>
+              <w:bottom w:val="single" w:sz="16" w:space="0" w:color="666666"/>
+              <w:top w:val="single" w:sz="16" w:space="0" w:color="666666"/>
               <w:left w:val="none" w:sz="0" w:space="0" w:color="000000"/>
               <w:right w:val="none" w:sz="0" w:space="0" w:color="000000"/>
             </w:tcBorders>
@@ -43,7 +43,7 @@
                 <w:right w:val="none" w:sz="0" w:space="0" w:color="000000"/>
               </w:pBdr>
               <w:spacing w:after="100" w:before="100" w:line="240"/>
-              <w:ind w:left="100" w:right="100" w:firstLine="0" w:firstLineChars="0"/>
+              <w:ind w:firstLine="0" w:left="100" w:right="100"/>
             </w:pPr>
             <w:r>
               <w:rPr>
@@ -62,8 +62,8 @@
         <w:tc>
           <w:tcPr>
             <w:tcBorders>
-              <w:bottom w:val="single" w:sz="12" w:space="0" w:color="666666"/>
-              <w:top w:val="single" w:sz="12" w:space="0" w:color="666666"/>
+              <w:bottom w:val="single" w:sz="16" w:space="0" w:color="666666"/>
+              <w:top w:val="single" w:sz="16" w:space="0" w:color="666666"/>
               <w:left w:val="none" w:sz="0" w:space="0" w:color="000000"/>
               <w:right w:val="none" w:sz="0" w:space="0" w:color="000000"/>
             </w:tcBorders>
@@ -87,7 +87,7 @@
                 <w:right w:val="none" w:sz="0" w:space="0" w:color="000000"/>
               </w:pBdr>
               <w:spacing w:after="100" w:before="100" w:line="240"/>
-              <w:ind w:left="100" w:right="100" w:firstLine="0" w:firstLineChars="0"/>
+              <w:ind w:firstLine="0" w:left="100" w:right="100"/>
             </w:pPr>
             <w:r>
               <w:rPr>
@@ -106,8 +106,8 @@
         <w:tc>
           <w:tcPr>
             <w:tcBorders>
-              <w:bottom w:val="single" w:sz="12" w:space="0" w:color="666666"/>
-              <w:top w:val="single" w:sz="12" w:space="0" w:color="666666"/>
+              <w:bottom w:val="single" w:sz="16" w:space="0" w:color="666666"/>
+              <w:top w:val="single" w:sz="16" w:space="0" w:color="666666"/>
               <w:left w:val="none" w:sz="0" w:space="0" w:color="000000"/>
               <w:right w:val="none" w:sz="0" w:space="0" w:color="000000"/>
             </w:tcBorders>
@@ -131,7 +131,7 @@
                 <w:right w:val="none" w:sz="0" w:space="0" w:color="000000"/>
               </w:pBdr>
               <w:spacing w:after="100" w:before="100" w:line="240"/>
-              <w:ind w:left="100" w:right="100" w:firstLine="0" w:firstLineChars="0"/>
+              <w:ind w:firstLine="0" w:left="100" w:right="100"/>
             </w:pPr>
             <w:r>
               <w:rPr>
@@ -143,75 +143,75 @@
                 <w:szCs w:val="24"/>
                 <w:color w:val="000000"/>
               </w:rPr>
+              <w:t xml:space="preserve">Number of Genotypes</w:t>
+            </w:r>
+            <w:r>
+              <w:rPr>
+                <w:rFonts w:ascii="Times New Roman" w:hAnsi="Times New Roman" w:eastAsia="Times New Roman" w:cs="Times New Roman"/>
+                <w:i w:val="false"/>
+                <w:b w:val="true"/>
+                <w:u w:val="none"/>
+                <w:sz w:val="24"/>
+                <w:szCs w:val="24"/>
+                <w:color w:val="000000"/>
+              </w:rPr>
+              <w:br/>
+            </w:r>
+            <w:r>
+              <w:rPr>
+                <w:rFonts w:ascii="Times New Roman" w:hAnsi="Times New Roman" w:eastAsia="Times New Roman" w:cs="Times New Roman"/>
+                <w:i w:val="false"/>
+                <w:b w:val="true"/>
+                <w:u w:val="none"/>
+                <w:sz w:val="24"/>
+                <w:szCs w:val="24"/>
+                <w:color w:val="000000"/>
+              </w:rPr>
+              <w:t xml:space="preserve">Propagated</w:t>
+            </w:r>
+          </w:p>
+        </w:tc>
+        <w:tc>
+          <w:tcPr>
+            <w:tcBorders>
+              <w:bottom w:val="single" w:sz="16" w:space="0" w:color="666666"/>
+              <w:top w:val="single" w:sz="16" w:space="0" w:color="666666"/>
+              <w:left w:val="none" w:sz="0" w:space="0" w:color="000000"/>
+              <w:right w:val="none" w:sz="0" w:space="0" w:color="000000"/>
+            </w:tcBorders>
+            <w:shd w:val="clear" w:color="auto" w:fill="FFFFFF"/>
+            <w:tcMar>
+              <w:top w:w="0" w:type="dxa"/>
+              <w:bottom w:w="0" w:type="dxa"/>
+              <w:left w:w="0" w:type="dxa"/>
+              <w:right w:w="0" w:type="dxa"/>
+            </w:tcMar>
+            <w:vAlign w:val="center"/>
+          </w:tcPr>
+          <w:p>
+            <w:pPr>
+              <w:pStyle w:val="Normal"/>
+              <w:jc w:val="right"/>
+              <w:pBdr>
+                <w:bottom w:val="none" w:sz="0" w:space="0" w:color="000000"/>
+                <w:top w:val="none" w:sz="0" w:space="0" w:color="000000"/>
+                <w:left w:val="none" w:sz="0" w:space="0" w:color="000000"/>
+                <w:right w:val="none" w:sz="0" w:space="0" w:color="000000"/>
+              </w:pBdr>
+              <w:spacing w:after="100" w:before="100" w:line="240"/>
+              <w:ind w:firstLine="0" w:left="100" w:right="100"/>
+            </w:pPr>
+            <w:r>
+              <w:rPr>
+                <w:rFonts w:ascii="Times New Roman" w:hAnsi="Times New Roman" w:eastAsia="Times New Roman" w:cs="Times New Roman"/>
+                <w:i w:val="false"/>
+                <w:b w:val="true"/>
+                <w:u w:val="none"/>
+                <w:sz w:val="24"/>
+                <w:szCs w:val="24"/>
+                <w:color w:val="000000"/>
+              </w:rPr>
               <w:t xml:space="preserve">Number of Microfragments</w:t>
-            </w:r>
-            <w:r>
-              <w:rPr>
-                <w:rFonts w:ascii="Times New Roman" w:hAnsi="Times New Roman" w:eastAsia="Times New Roman" w:cs="Times New Roman"/>
-                <w:i w:val="false"/>
-                <w:b w:val="true"/>
-                <w:u w:val="none"/>
-                <w:sz w:val="24"/>
-                <w:szCs w:val="24"/>
-                <w:color w:val="000000"/>
-              </w:rPr>
-              <w:br/>
-            </w:r>
-            <w:r>
-              <w:rPr>
-                <w:rFonts w:ascii="Times New Roman" w:hAnsi="Times New Roman" w:eastAsia="Times New Roman" w:cs="Times New Roman"/>
-                <w:i w:val="false"/>
-                <w:b w:val="true"/>
-                <w:u w:val="none"/>
-                <w:sz w:val="24"/>
-                <w:szCs w:val="24"/>
-                <w:color w:val="000000"/>
-              </w:rPr>
-              <w:t xml:space="preserve">Propagated</w:t>
-            </w:r>
-          </w:p>
-        </w:tc>
-        <w:tc>
-          <w:tcPr>
-            <w:tcBorders>
-              <w:bottom w:val="single" w:sz="12" w:space="0" w:color="666666"/>
-              <w:top w:val="single" w:sz="12" w:space="0" w:color="666666"/>
-              <w:left w:val="none" w:sz="0" w:space="0" w:color="000000"/>
-              <w:right w:val="none" w:sz="0" w:space="0" w:color="000000"/>
-            </w:tcBorders>
-            <w:shd w:val="clear" w:color="auto" w:fill="FFFFFF"/>
-            <w:tcMar>
-              <w:top w:w="0" w:type="dxa"/>
-              <w:bottom w:w="0" w:type="dxa"/>
-              <w:left w:w="0" w:type="dxa"/>
-              <w:right w:w="0" w:type="dxa"/>
-            </w:tcMar>
-            <w:vAlign w:val="center"/>
-          </w:tcPr>
-          <w:p>
-            <w:pPr>
-              <w:pStyle w:val="Normal"/>
-              <w:jc w:val="right"/>
-              <w:pBdr>
-                <w:bottom w:val="none" w:sz="0" w:space="0" w:color="000000"/>
-                <w:top w:val="none" w:sz="0" w:space="0" w:color="000000"/>
-                <w:left w:val="none" w:sz="0" w:space="0" w:color="000000"/>
-                <w:right w:val="none" w:sz="0" w:space="0" w:color="000000"/>
-              </w:pBdr>
-              <w:spacing w:after="100" w:before="100" w:line="240"/>
-              <w:ind w:left="100" w:right="100" w:firstLine="0" w:firstLineChars="0"/>
-            </w:pPr>
-            <w:r>
-              <w:rPr>
-                <w:rFonts w:ascii="Times New Roman" w:hAnsi="Times New Roman" w:eastAsia="Times New Roman" w:cs="Times New Roman"/>
-                <w:i w:val="false"/>
-                <w:b w:val="true"/>
-                <w:u w:val="none"/>
-                <w:sz w:val="24"/>
-                <w:szCs w:val="24"/>
-                <w:color w:val="000000"/>
-              </w:rPr>
-              <w:t xml:space="preserve">Number of Genotypes</w:t>
             </w:r>
             <w:r>
               <w:rPr>
@@ -242,14 +242,14 @@
       </w:tr>
       <w:tr>
         <w:trPr>
-          <w:trHeight w:val="598" w:hRule="auto"/>
+          <w:trHeight w:val="600" w:hRule="auto"/>
         </w:trPr>
-        body1
-        <w:tc>
-          <w:tcPr>
-            <w:tcBorders>
-              <w:bottom w:val="none" w:sz="0" w:space="0" w:color="000000"/>
-              <w:top w:val="single" w:sz="12" w:space="0" w:color="666666"/>
+        body 1
+        <w:tc>
+          <w:tcPr>
+            <w:tcBorders>
+              <w:bottom w:val="none" w:sz="0" w:space="0" w:color="000000"/>
+              <w:top w:val="single" w:sz="16" w:space="0" w:color="666666"/>
               <w:left w:val="none" w:sz="0" w:space="0" w:color="000000"/>
               <w:right w:val="none" w:sz="0" w:space="0" w:color="000000"/>
             </w:tcBorders>
@@ -273,7 +273,7 @@
                 <w:right w:val="none" w:sz="0" w:space="0" w:color="000000"/>
               </w:pBdr>
               <w:spacing w:after="100" w:before="100" w:line="240"/>
-              <w:ind w:left="100" w:right="100" w:firstLine="0" w:firstLineChars="0"/>
+              <w:ind w:firstLine="0" w:left="100" w:right="100"/>
             </w:pPr>
             <w:r>
               <w:rPr>
@@ -293,7 +293,7 @@
           <w:tcPr>
             <w:tcBorders>
               <w:bottom w:val="none" w:sz="0" w:space="0" w:color="000000"/>
-              <w:top w:val="single" w:sz="12" w:space="0" w:color="666666"/>
+              <w:top w:val="single" w:sz="16" w:space="0" w:color="666666"/>
               <w:left w:val="none" w:sz="0" w:space="0" w:color="000000"/>
               <w:right w:val="none" w:sz="0" w:space="0" w:color="000000"/>
             </w:tcBorders>
@@ -317,7 +317,7 @@
                 <w:right w:val="none" w:sz="0" w:space="0" w:color="000000"/>
               </w:pBdr>
               <w:spacing w:after="100" w:before="100" w:line="240"/>
-              <w:ind w:left="100" w:right="100" w:firstLine="0" w:firstLineChars="0"/>
+              <w:ind w:firstLine="0" w:left="100" w:right="100"/>
             </w:pPr>
             <w:r>
               <w:rPr>
@@ -337,7 +337,7 @@
           <w:tcPr>
             <w:tcBorders>
               <w:bottom w:val="none" w:sz="0" w:space="0" w:color="000000"/>
-              <w:top w:val="single" w:sz="12" w:space="0" w:color="666666"/>
+              <w:top w:val="single" w:sz="16" w:space="0" w:color="666666"/>
               <w:left w:val="none" w:sz="0" w:space="0" w:color="000000"/>
               <w:right w:val="none" w:sz="0" w:space="0" w:color="000000"/>
             </w:tcBorders>
@@ -361,7 +361,51 @@
                 <w:right w:val="none" w:sz="0" w:space="0" w:color="000000"/>
               </w:pBdr>
               <w:spacing w:after="100" w:before="100" w:line="240"/>
-              <w:ind w:left="100" w:right="100" w:firstLine="0" w:firstLineChars="0"/>
+              <w:ind w:firstLine="0" w:left="100" w:right="100"/>
+            </w:pPr>
+            <w:r>
+              <w:rPr>
+                <w:rFonts w:ascii="Times New Roman" w:hAnsi="Times New Roman" w:eastAsia="Times New Roman" w:cs="Times New Roman"/>
+                <w:i w:val="false"/>
+                <w:b w:val="false"/>
+                <w:u w:val="none"/>
+                <w:sz w:val="24"/>
+                <w:szCs w:val="24"/>
+                <w:color w:val="000000"/>
+              </w:rPr>
+              <w:t xml:space="preserve">23</w:t>
+            </w:r>
+          </w:p>
+        </w:tc>
+        <w:tc>
+          <w:tcPr>
+            <w:tcBorders>
+              <w:bottom w:val="none" w:sz="0" w:space="0" w:color="000000"/>
+              <w:top w:val="single" w:sz="16" w:space="0" w:color="666666"/>
+              <w:left w:val="none" w:sz="0" w:space="0" w:color="000000"/>
+              <w:right w:val="none" w:sz="0" w:space="0" w:color="000000"/>
+            </w:tcBorders>
+            <w:shd w:val="clear" w:color="auto" w:fill="FFFFFF"/>
+            <w:tcMar>
+              <w:top w:w="0" w:type="dxa"/>
+              <w:bottom w:w="0" w:type="dxa"/>
+              <w:left w:w="0" w:type="dxa"/>
+              <w:right w:w="0" w:type="dxa"/>
+            </w:tcMar>
+            <w:vAlign w:val="center"/>
+          </w:tcPr>
+          <w:p>
+            <w:pPr>
+              <w:pStyle w:val="Normal"/>
+              <w:jc w:val="center"/>
+              <w:pBdr>
+                <w:bottom w:val="none" w:sz="0" w:space="0" w:color="000000"/>
+                <w:top w:val="none" w:sz="0" w:space="0" w:color="000000"/>
+                <w:left w:val="none" w:sz="0" w:space="0" w:color="000000"/>
+                <w:right w:val="none" w:sz="0" w:space="0" w:color="000000"/>
+              </w:pBdr>
+              <w:spacing w:after="100" w:before="100" w:line="240"/>
+              <w:ind w:firstLine="0" w:left="100" w:right="100"/>
             </w:pPr>
             <w:r>
               <w:rPr>
@@ -374,59 +418,15 @@
                 <w:color w:val="000000"/>
               </w:rPr>
               <w:t xml:space="preserve">2,699</w:t>
-            </w:r>
-          </w:p>
-        </w:tc>
-        <w:tc>
-          <w:tcPr>
-            <w:tcBorders>
-              <w:bottom w:val="none" w:sz="0" w:space="0" w:color="000000"/>
-              <w:top w:val="single" w:sz="12" w:space="0" w:color="666666"/>
-              <w:left w:val="none" w:sz="0" w:space="0" w:color="000000"/>
-              <w:right w:val="none" w:sz="0" w:space="0" w:color="000000"/>
-            </w:tcBorders>
-            <w:shd w:val="clear" w:color="auto" w:fill="FFFFFF"/>
-            <w:tcMar>
-              <w:top w:w="0" w:type="dxa"/>
-              <w:bottom w:w="0" w:type="dxa"/>
-              <w:left w:w="0" w:type="dxa"/>
-              <w:right w:w="0" w:type="dxa"/>
-            </w:tcMar>
-            <w:vAlign w:val="center"/>
-          </w:tcPr>
-          <w:p>
-            <w:pPr>
-              <w:pStyle w:val="Normal"/>
-              <w:jc w:val="center"/>
-              <w:pBdr>
-                <w:bottom w:val="none" w:sz="0" w:space="0" w:color="000000"/>
-                <w:top w:val="none" w:sz="0" w:space="0" w:color="000000"/>
-                <w:left w:val="none" w:sz="0" w:space="0" w:color="000000"/>
-                <w:right w:val="none" w:sz="0" w:space="0" w:color="000000"/>
-              </w:pBdr>
-              <w:spacing w:after="100" w:before="100" w:line="240"/>
-              <w:ind w:left="100" w:right="100" w:firstLine="0" w:firstLineChars="0"/>
-            </w:pPr>
-            <w:r>
-              <w:rPr>
-                <w:rFonts w:ascii="Times New Roman" w:hAnsi="Times New Roman" w:eastAsia="Times New Roman" w:cs="Times New Roman"/>
-                <w:i w:val="false"/>
-                <w:b w:val="false"/>
-                <w:u w:val="none"/>
-                <w:sz w:val="24"/>
-                <w:szCs w:val="24"/>
-                <w:color w:val="000000"/>
-              </w:rPr>
-              <w:t xml:space="preserve">23</w:t>
             </w:r>
           </w:p>
         </w:tc>
       </w:tr>
       <w:tr>
         <w:trPr>
-          <w:trHeight w:val="577" w:hRule="auto"/>
+          <w:trHeight w:val="574" w:hRule="auto"/>
         </w:trPr>
-        body2
+        body 2
         <w:tc>
           <w:tcPr>
             <w:tcBorders>
@@ -455,7 +455,7 @@
                 <w:right w:val="none" w:sz="0" w:space="0" w:color="000000"/>
               </w:pBdr>
               <w:spacing w:after="100" w:before="100" w:line="240"/>
-              <w:ind w:left="100" w:right="100" w:firstLine="0" w:firstLineChars="0"/>
+              <w:ind w:firstLine="0" w:left="100" w:right="100"/>
             </w:pPr>
             <w:r>
               <w:rPr>
@@ -499,19 +499,19 @@
                 <w:right w:val="none" w:sz="0" w:space="0" w:color="000000"/>
               </w:pBdr>
               <w:spacing w:after="100" w:before="100" w:line="240"/>
-              <w:ind w:left="100" w:right="100" w:firstLine="0" w:firstLineChars="0"/>
-            </w:pPr>
-            <w:r>
-              <w:rPr>
-                <w:rFonts w:ascii="Times New Roman" w:hAnsi="Times New Roman" w:eastAsia="Times New Roman" w:cs="Times New Roman"/>
-                <w:i w:val="false"/>
-                <w:b w:val="false"/>
-                <w:u w:val="none"/>
-                <w:sz w:val="24"/>
-                <w:szCs w:val="24"/>
-                <w:color w:val="000000"/>
-              </w:rPr>
-              <w:t xml:space="preserve">PSTR</w:t>
+              <w:ind w:firstLine="0" w:left="100" w:right="100"/>
+            </w:pPr>
+            <w:r>
+              <w:rPr>
+                <w:rFonts w:ascii="Times New Roman" w:hAnsi="Times New Roman" w:eastAsia="Times New Roman" w:cs="Times New Roman"/>
+                <w:i w:val="false"/>
+                <w:b w:val="false"/>
+                <w:u w:val="none"/>
+                <w:sz w:val="24"/>
+                <w:szCs w:val="24"/>
+                <w:color w:val="000000"/>
+              </w:rPr>
+              <w:t xml:space="preserve">PCLI</w:t>
             </w:r>
           </w:p>
         </w:tc>
@@ -543,19 +543,19 @@
                 <w:right w:val="none" w:sz="0" w:space="0" w:color="000000"/>
               </w:pBdr>
               <w:spacing w:after="100" w:before="100" w:line="240"/>
-              <w:ind w:left="100" w:right="100" w:firstLine="0" w:firstLineChars="0"/>
-            </w:pPr>
-            <w:r>
-              <w:rPr>
-                <w:rFonts w:ascii="Times New Roman" w:hAnsi="Times New Roman" w:eastAsia="Times New Roman" w:cs="Times New Roman"/>
-                <w:i w:val="false"/>
-                <w:b w:val="false"/>
-                <w:u w:val="none"/>
-                <w:sz w:val="24"/>
-                <w:szCs w:val="24"/>
-                <w:color w:val="000000"/>
-              </w:rPr>
-              <w:t xml:space="preserve">60</w:t>
+              <w:ind w:firstLine="0" w:left="100" w:right="100"/>
+            </w:pPr>
+            <w:r>
+              <w:rPr>
+                <w:rFonts w:ascii="Times New Roman" w:hAnsi="Times New Roman" w:eastAsia="Times New Roman" w:cs="Times New Roman"/>
+                <w:i w:val="false"/>
+                <w:b w:val="false"/>
+                <w:u w:val="none"/>
+                <w:sz w:val="24"/>
+                <w:szCs w:val="24"/>
+                <w:color w:val="000000"/>
+              </w:rPr>
+              <w:t xml:space="preserve">1</w:t>
             </w:r>
           </w:p>
         </w:tc>
@@ -587,28 +587,28 @@
                 <w:right w:val="none" w:sz="0" w:space="0" w:color="000000"/>
               </w:pBdr>
               <w:spacing w:after="100" w:before="100" w:line="240"/>
-              <w:ind w:left="100" w:right="100" w:firstLine="0" w:firstLineChars="0"/>
-            </w:pPr>
-            <w:r>
-              <w:rPr>
-                <w:rFonts w:ascii="Times New Roman" w:hAnsi="Times New Roman" w:eastAsia="Times New Roman" w:cs="Times New Roman"/>
-                <w:i w:val="false"/>
-                <w:b w:val="false"/>
-                <w:u w:val="none"/>
-                <w:sz w:val="24"/>
-                <w:szCs w:val="24"/>
-                <w:color w:val="000000"/>
-              </w:rPr>
-              <w:t xml:space="preserve">1</w:t>
+              <w:ind w:firstLine="0" w:left="100" w:right="100"/>
+            </w:pPr>
+            <w:r>
+              <w:rPr>
+                <w:rFonts w:ascii="Times New Roman" w:hAnsi="Times New Roman" w:eastAsia="Times New Roman" w:cs="Times New Roman"/>
+                <w:i w:val="false"/>
+                <w:b w:val="false"/>
+                <w:u w:val="none"/>
+                <w:sz w:val="24"/>
+                <w:szCs w:val="24"/>
+                <w:color w:val="000000"/>
+              </w:rPr>
+              <w:t xml:space="preserve">43</w:t>
             </w:r>
           </w:p>
         </w:tc>
       </w:tr>
       <w:tr>
         <w:trPr>
-          <w:trHeight w:val="577" w:hRule="auto"/>
+          <w:trHeight w:val="574" w:hRule="auto"/>
         </w:trPr>
-        body3
+        body 3
         <w:tc>
           <w:tcPr>
             <w:tcBorders>
@@ -637,7 +637,7 @@
                 <w:right w:val="none" w:sz="0" w:space="0" w:color="000000"/>
               </w:pBdr>
               <w:spacing w:after="100" w:before="100" w:line="240"/>
-              <w:ind w:left="100" w:right="100" w:firstLine="0" w:firstLineChars="0"/>
+              <w:ind w:firstLine="0" w:left="100" w:right="100"/>
             </w:pPr>
             <w:r>
               <w:rPr>
@@ -681,19 +681,19 @@
                 <w:right w:val="none" w:sz="0" w:space="0" w:color="000000"/>
               </w:pBdr>
               <w:spacing w:after="100" w:before="100" w:line="240"/>
-              <w:ind w:left="100" w:right="100" w:firstLine="0" w:firstLineChars="0"/>
-            </w:pPr>
-            <w:r>
-              <w:rPr>
-                <w:rFonts w:ascii="Times New Roman" w:hAnsi="Times New Roman" w:eastAsia="Times New Roman" w:cs="Times New Roman"/>
-                <w:i w:val="false"/>
-                <w:b w:val="false"/>
-                <w:u w:val="none"/>
-                <w:sz w:val="24"/>
-                <w:szCs w:val="24"/>
-                <w:color w:val="000000"/>
-              </w:rPr>
-              <w:t xml:space="preserve">PCLI</w:t>
+              <w:ind w:firstLine="0" w:left="100" w:right="100"/>
+            </w:pPr>
+            <w:r>
+              <w:rPr>
+                <w:rFonts w:ascii="Times New Roman" w:hAnsi="Times New Roman" w:eastAsia="Times New Roman" w:cs="Times New Roman"/>
+                <w:i w:val="false"/>
+                <w:b w:val="false"/>
+                <w:u w:val="none"/>
+                <w:sz w:val="24"/>
+                <w:szCs w:val="24"/>
+                <w:color w:val="000000"/>
+              </w:rPr>
+              <w:t xml:space="preserve">PSTR</w:t>
             </w:r>
           </w:p>
         </w:tc>
@@ -725,19 +725,19 @@
                 <w:right w:val="none" w:sz="0" w:space="0" w:color="000000"/>
               </w:pBdr>
               <w:spacing w:after="100" w:before="100" w:line="240"/>
-              <w:ind w:left="100" w:right="100" w:firstLine="0" w:firstLineChars="0"/>
-            </w:pPr>
-            <w:r>
-              <w:rPr>
-                <w:rFonts w:ascii="Times New Roman" w:hAnsi="Times New Roman" w:eastAsia="Times New Roman" w:cs="Times New Roman"/>
-                <w:i w:val="false"/>
-                <w:b w:val="false"/>
-                <w:u w:val="none"/>
-                <w:sz w:val="24"/>
-                <w:szCs w:val="24"/>
-                <w:color w:val="000000"/>
-              </w:rPr>
-              <w:t xml:space="preserve">43</w:t>
+              <w:ind w:firstLine="0" w:left="100" w:right="100"/>
+            </w:pPr>
+            <w:r>
+              <w:rPr>
+                <w:rFonts w:ascii="Times New Roman" w:hAnsi="Times New Roman" w:eastAsia="Times New Roman" w:cs="Times New Roman"/>
+                <w:i w:val="false"/>
+                <w:b w:val="false"/>
+                <w:u w:val="none"/>
+                <w:sz w:val="24"/>
+                <w:szCs w:val="24"/>
+                <w:color w:val="000000"/>
+              </w:rPr>
+              <w:t xml:space="preserve">1</w:t>
             </w:r>
           </w:p>
         </w:tc>
@@ -769,28 +769,28 @@
                 <w:right w:val="none" w:sz="0" w:space="0" w:color="000000"/>
               </w:pBdr>
               <w:spacing w:after="100" w:before="100" w:line="240"/>
-              <w:ind w:left="100" w:right="100" w:firstLine="0" w:firstLineChars="0"/>
-            </w:pPr>
-            <w:r>
-              <w:rPr>
-                <w:rFonts w:ascii="Times New Roman" w:hAnsi="Times New Roman" w:eastAsia="Times New Roman" w:cs="Times New Roman"/>
-                <w:i w:val="false"/>
-                <w:b w:val="false"/>
-                <w:u w:val="none"/>
-                <w:sz w:val="24"/>
-                <w:szCs w:val="24"/>
-                <w:color w:val="000000"/>
-              </w:rPr>
-              <w:t xml:space="preserve">1</w:t>
+              <w:ind w:firstLine="0" w:left="100" w:right="100"/>
+            </w:pPr>
+            <w:r>
+              <w:rPr>
+                <w:rFonts w:ascii="Times New Roman" w:hAnsi="Times New Roman" w:eastAsia="Times New Roman" w:cs="Times New Roman"/>
+                <w:i w:val="false"/>
+                <w:b w:val="false"/>
+                <w:u w:val="none"/>
+                <w:sz w:val="24"/>
+                <w:szCs w:val="24"/>
+                <w:color w:val="000000"/>
+              </w:rPr>
+              <w:t xml:space="preserve">60</w:t>
             </w:r>
           </w:p>
         </w:tc>
       </w:tr>
       <w:tr>
         <w:trPr>
-          <w:trHeight w:val="569" w:hRule="auto"/>
+          <w:trHeight w:val="572" w:hRule="auto"/>
         </w:trPr>
-        body4
+        body 4
         <w:tc>
           <w:tcPr>
             <w:tcBorders>
@@ -819,7 +819,7 @@
                 <w:right w:val="none" w:sz="0" w:space="0" w:color="000000"/>
               </w:pBdr>
               <w:spacing w:after="100" w:before="100" w:line="240"/>
-              <w:ind w:left="100" w:right="100" w:firstLine="0" w:firstLineChars="0"/>
+              <w:ind w:firstLine="0" w:left="100" w:right="100"/>
             </w:pPr>
             <w:r>
               <w:rPr>
@@ -863,7 +863,7 @@
                 <w:right w:val="none" w:sz="0" w:space="0" w:color="000000"/>
               </w:pBdr>
               <w:spacing w:after="100" w:before="100" w:line="240"/>
-              <w:ind w:left="100" w:right="100" w:firstLine="0" w:firstLineChars="0"/>
+              <w:ind w:firstLine="0" w:left="100" w:right="100"/>
             </w:pPr>
             <w:r>
               <w:rPr>
@@ -907,7 +907,51 @@
                 <w:right w:val="none" w:sz="0" w:space="0" w:color="000000"/>
               </w:pBdr>
               <w:spacing w:after="100" w:before="100" w:line="240"/>
-              <w:ind w:left="100" w:right="100" w:firstLine="0" w:firstLineChars="0"/>
+              <w:ind w:firstLine="0" w:left="100" w:right="100"/>
+            </w:pPr>
+            <w:r>
+              <w:rPr>
+                <w:rFonts w:ascii="Times New Roman" w:hAnsi="Times New Roman" w:eastAsia="Times New Roman" w:cs="Times New Roman"/>
+                <w:i w:val="false"/>
+                <w:b w:val="false"/>
+                <w:u w:val="none"/>
+                <w:sz w:val="24"/>
+                <w:szCs w:val="24"/>
+                <w:color w:val="000000"/>
+              </w:rPr>
+              <w:t xml:space="preserve">1</w:t>
+            </w:r>
+          </w:p>
+        </w:tc>
+        <w:tc>
+          <w:tcPr>
+            <w:tcBorders>
+              <w:bottom w:val="none" w:sz="0" w:space="0" w:color="000000"/>
+              <w:top w:val="none" w:sz="0" w:space="0" w:color="000000"/>
+              <w:left w:val="none" w:sz="0" w:space="0" w:color="000000"/>
+              <w:right w:val="none" w:sz="0" w:space="0" w:color="000000"/>
+            </w:tcBorders>
+            <w:shd w:val="clear" w:color="auto" w:fill="FFFFFF"/>
+            <w:tcMar>
+              <w:top w:w="0" w:type="dxa"/>
+              <w:bottom w:w="0" w:type="dxa"/>
+              <w:left w:w="0" w:type="dxa"/>
+              <w:right w:w="0" w:type="dxa"/>
+            </w:tcMar>
+            <w:vAlign w:val="center"/>
+          </w:tcPr>
+          <w:p>
+            <w:pPr>
+              <w:pStyle w:val="Normal"/>
+              <w:jc w:val="center"/>
+              <w:pBdr>
+                <w:bottom w:val="none" w:sz="0" w:space="0" w:color="000000"/>
+                <w:top w:val="none" w:sz="0" w:space="0" w:color="000000"/>
+                <w:left w:val="none" w:sz="0" w:space="0" w:color="000000"/>
+                <w:right w:val="none" w:sz="0" w:space="0" w:color="000000"/>
+              </w:pBdr>
+              <w:spacing w:after="100" w:before="100" w:line="240"/>
+              <w:ind w:firstLine="0" w:left="100" w:right="100"/>
             </w:pPr>
             <w:r>
               <w:rPr>
@@ -920,59 +964,15 @@
                 <w:color w:val="000000"/>
               </w:rPr>
               <w:t xml:space="preserve">82</w:t>
-            </w:r>
-          </w:p>
-        </w:tc>
-        <w:tc>
-          <w:tcPr>
-            <w:tcBorders>
-              <w:bottom w:val="none" w:sz="0" w:space="0" w:color="000000"/>
-              <w:top w:val="none" w:sz="0" w:space="0" w:color="000000"/>
-              <w:left w:val="none" w:sz="0" w:space="0" w:color="000000"/>
-              <w:right w:val="none" w:sz="0" w:space="0" w:color="000000"/>
-            </w:tcBorders>
-            <w:shd w:val="clear" w:color="auto" w:fill="FFFFFF"/>
-            <w:tcMar>
-              <w:top w:w="0" w:type="dxa"/>
-              <w:bottom w:w="0" w:type="dxa"/>
-              <w:left w:w="0" w:type="dxa"/>
-              <w:right w:w="0" w:type="dxa"/>
-            </w:tcMar>
-            <w:vAlign w:val="center"/>
-          </w:tcPr>
-          <w:p>
-            <w:pPr>
-              <w:pStyle w:val="Normal"/>
-              <w:jc w:val="center"/>
-              <w:pBdr>
-                <w:bottom w:val="none" w:sz="0" w:space="0" w:color="000000"/>
-                <w:top w:val="none" w:sz="0" w:space="0" w:color="000000"/>
-                <w:left w:val="none" w:sz="0" w:space="0" w:color="000000"/>
-                <w:right w:val="none" w:sz="0" w:space="0" w:color="000000"/>
-              </w:pBdr>
-              <w:spacing w:after="100" w:before="100" w:line="240"/>
-              <w:ind w:left="100" w:right="100" w:firstLine="0" w:firstLineChars="0"/>
-            </w:pPr>
-            <w:r>
-              <w:rPr>
-                <w:rFonts w:ascii="Times New Roman" w:hAnsi="Times New Roman" w:eastAsia="Times New Roman" w:cs="Times New Roman"/>
-                <w:i w:val="false"/>
-                <w:b w:val="false"/>
-                <w:u w:val="none"/>
-                <w:sz w:val="24"/>
-                <w:szCs w:val="24"/>
-                <w:color w:val="000000"/>
-              </w:rPr>
-              <w:t xml:space="preserve">1</w:t>
             </w:r>
           </w:p>
         </w:tc>
       </w:tr>
       <w:tr>
         <w:trPr>
-          <w:trHeight w:val="577" w:hRule="auto"/>
+          <w:trHeight w:val="574" w:hRule="auto"/>
         </w:trPr>
-        body5
+        body 5
         <w:tc>
           <w:tcPr>
             <w:tcBorders>
@@ -1001,7 +1001,7 @@
                 <w:right w:val="none" w:sz="0" w:space="0" w:color="000000"/>
               </w:pBdr>
               <w:spacing w:after="100" w:before="100" w:line="240"/>
-              <w:ind w:left="100" w:right="100" w:firstLine="0" w:firstLineChars="0"/>
+              <w:ind w:firstLine="0" w:left="100" w:right="100"/>
             </w:pPr>
             <w:r>
               <w:rPr>
@@ -1045,7 +1045,7 @@
                 <w:right w:val="none" w:sz="0" w:space="0" w:color="000000"/>
               </w:pBdr>
               <w:spacing w:after="100" w:before="100" w:line="240"/>
-              <w:ind w:left="100" w:right="100" w:firstLine="0" w:firstLineChars="0"/>
+              <w:ind w:firstLine="0" w:left="100" w:right="100"/>
             </w:pPr>
             <w:r>
               <w:rPr>
@@ -1089,7 +1089,51 @@
                 <w:right w:val="none" w:sz="0" w:space="0" w:color="000000"/>
               </w:pBdr>
               <w:spacing w:after="100" w:before="100" w:line="240"/>
-              <w:ind w:left="100" w:right="100" w:firstLine="0" w:firstLineChars="0"/>
+              <w:ind w:firstLine="0" w:left="100" w:right="100"/>
+            </w:pPr>
+            <w:r>
+              <w:rPr>
+                <w:rFonts w:ascii="Times New Roman" w:hAnsi="Times New Roman" w:eastAsia="Times New Roman" w:cs="Times New Roman"/>
+                <w:i w:val="false"/>
+                <w:b w:val="false"/>
+                <w:u w:val="none"/>
+                <w:sz w:val="24"/>
+                <w:szCs w:val="24"/>
+                <w:color w:val="000000"/>
+              </w:rPr>
+              <w:t xml:space="preserve">6</w:t>
+            </w:r>
+          </w:p>
+        </w:tc>
+        <w:tc>
+          <w:tcPr>
+            <w:tcBorders>
+              <w:bottom w:val="none" w:sz="0" w:space="0" w:color="000000"/>
+              <w:top w:val="none" w:sz="0" w:space="0" w:color="000000"/>
+              <w:left w:val="none" w:sz="0" w:space="0" w:color="000000"/>
+              <w:right w:val="none" w:sz="0" w:space="0" w:color="000000"/>
+            </w:tcBorders>
+            <w:shd w:val="clear" w:color="auto" w:fill="FFFFFF"/>
+            <w:tcMar>
+              <w:top w:w="0" w:type="dxa"/>
+              <w:bottom w:w="0" w:type="dxa"/>
+              <w:left w:w="0" w:type="dxa"/>
+              <w:right w:w="0" w:type="dxa"/>
+            </w:tcMar>
+            <w:vAlign w:val="center"/>
+          </w:tcPr>
+          <w:p>
+            <w:pPr>
+              <w:pStyle w:val="Normal"/>
+              <w:jc w:val="center"/>
+              <w:pBdr>
+                <w:bottom w:val="none" w:sz="0" w:space="0" w:color="000000"/>
+                <w:top w:val="none" w:sz="0" w:space="0" w:color="000000"/>
+                <w:left w:val="none" w:sz="0" w:space="0" w:color="000000"/>
+                <w:right w:val="none" w:sz="0" w:space="0" w:color="000000"/>
+              </w:pBdr>
+              <w:spacing w:after="100" w:before="100" w:line="240"/>
+              <w:ind w:firstLine="0" w:left="100" w:right="100"/>
             </w:pPr>
             <w:r>
               <w:rPr>
@@ -1102,59 +1146,15 @@
                 <w:color w:val="000000"/>
               </w:rPr>
               <w:t xml:space="preserve">568</w:t>
-            </w:r>
-          </w:p>
-        </w:tc>
-        <w:tc>
-          <w:tcPr>
-            <w:tcBorders>
-              <w:bottom w:val="none" w:sz="0" w:space="0" w:color="000000"/>
-              <w:top w:val="none" w:sz="0" w:space="0" w:color="000000"/>
-              <w:left w:val="none" w:sz="0" w:space="0" w:color="000000"/>
-              <w:right w:val="none" w:sz="0" w:space="0" w:color="000000"/>
-            </w:tcBorders>
-            <w:shd w:val="clear" w:color="auto" w:fill="FFFFFF"/>
-            <w:tcMar>
-              <w:top w:w="0" w:type="dxa"/>
-              <w:bottom w:w="0" w:type="dxa"/>
-              <w:left w:w="0" w:type="dxa"/>
-              <w:right w:w="0" w:type="dxa"/>
-            </w:tcMar>
-            <w:vAlign w:val="center"/>
-          </w:tcPr>
-          <w:p>
-            <w:pPr>
-              <w:pStyle w:val="Normal"/>
-              <w:jc w:val="center"/>
-              <w:pBdr>
-                <w:bottom w:val="none" w:sz="0" w:space="0" w:color="000000"/>
-                <w:top w:val="none" w:sz="0" w:space="0" w:color="000000"/>
-                <w:left w:val="none" w:sz="0" w:space="0" w:color="000000"/>
-                <w:right w:val="none" w:sz="0" w:space="0" w:color="000000"/>
-              </w:pBdr>
-              <w:spacing w:after="100" w:before="100" w:line="240"/>
-              <w:ind w:left="100" w:right="100" w:firstLine="0" w:firstLineChars="0"/>
-            </w:pPr>
-            <w:r>
-              <w:rPr>
-                <w:rFonts w:ascii="Times New Roman" w:hAnsi="Times New Roman" w:eastAsia="Times New Roman" w:cs="Times New Roman"/>
-                <w:i w:val="false"/>
-                <w:b w:val="false"/>
-                <w:u w:val="none"/>
-                <w:sz w:val="24"/>
-                <w:szCs w:val="24"/>
-                <w:color w:val="000000"/>
-              </w:rPr>
-              <w:t xml:space="preserve">6</w:t>
             </w:r>
           </w:p>
         </w:tc>
       </w:tr>
       <w:tr>
         <w:trPr>
-          <w:trHeight w:val="598" w:hRule="auto"/>
+          <w:trHeight w:val="600" w:hRule="auto"/>
         </w:trPr>
-        body6
+        body 6
         <w:tc>
           <w:tcPr>
             <w:tcBorders>
@@ -1183,7 +1183,7 @@
                 <w:right w:val="none" w:sz="0" w:space="0" w:color="000000"/>
               </w:pBdr>
               <w:spacing w:after="100" w:before="100" w:line="240"/>
-              <w:ind w:left="100" w:right="100" w:firstLine="0" w:firstLineChars="0"/>
+              <w:ind w:firstLine="0" w:left="100" w:right="100"/>
             </w:pPr>
             <w:r>
               <w:rPr>
@@ -1227,7 +1227,7 @@
                 <w:right w:val="none" w:sz="0" w:space="0" w:color="000000"/>
               </w:pBdr>
               <w:spacing w:after="100" w:before="100" w:line="240"/>
-              <w:ind w:left="100" w:right="100" w:firstLine="0" w:firstLineChars="0"/>
+              <w:ind w:firstLine="0" w:left="100" w:right="100"/>
             </w:pPr>
             <w:r>
               <w:rPr>
@@ -1271,7 +1271,51 @@
                 <w:right w:val="none" w:sz="0" w:space="0" w:color="000000"/>
               </w:pBdr>
               <w:spacing w:after="100" w:before="100" w:line="240"/>
-              <w:ind w:left="100" w:right="100" w:firstLine="0" w:firstLineChars="0"/>
+              <w:ind w:firstLine="0" w:left="100" w:right="100"/>
+            </w:pPr>
+            <w:r>
+              <w:rPr>
+                <w:rFonts w:ascii="Times New Roman" w:hAnsi="Times New Roman" w:eastAsia="Times New Roman" w:cs="Times New Roman"/>
+                <w:i w:val="false"/>
+                <w:b w:val="false"/>
+                <w:u w:val="none"/>
+                <w:sz w:val="24"/>
+                <w:szCs w:val="24"/>
+                <w:color w:val="000000"/>
+              </w:rPr>
+              <w:t xml:space="preserve">9</w:t>
+            </w:r>
+          </w:p>
+        </w:tc>
+        <w:tc>
+          <w:tcPr>
+            <w:tcBorders>
+              <w:bottom w:val="none" w:sz="0" w:space="0" w:color="000000"/>
+              <w:top w:val="none" w:sz="0" w:space="0" w:color="000000"/>
+              <w:left w:val="none" w:sz="0" w:space="0" w:color="000000"/>
+              <w:right w:val="none" w:sz="0" w:space="0" w:color="000000"/>
+            </w:tcBorders>
+            <w:shd w:val="clear" w:color="auto" w:fill="FFFFFF"/>
+            <w:tcMar>
+              <w:top w:w="0" w:type="dxa"/>
+              <w:bottom w:w="0" w:type="dxa"/>
+              <w:left w:w="0" w:type="dxa"/>
+              <w:right w:w="0" w:type="dxa"/>
+            </w:tcMar>
+            <w:vAlign w:val="center"/>
+          </w:tcPr>
+          <w:p>
+            <w:pPr>
+              <w:pStyle w:val="Normal"/>
+              <w:jc w:val="center"/>
+              <w:pBdr>
+                <w:bottom w:val="none" w:sz="0" w:space="0" w:color="000000"/>
+                <w:top w:val="none" w:sz="0" w:space="0" w:color="000000"/>
+                <w:left w:val="none" w:sz="0" w:space="0" w:color="000000"/>
+                <w:right w:val="none" w:sz="0" w:space="0" w:color="000000"/>
+              </w:pBdr>
+              <w:spacing w:after="100" w:before="100" w:line="240"/>
+              <w:ind w:firstLine="0" w:left="100" w:right="100"/>
             </w:pPr>
             <w:r>
               <w:rPr>
@@ -1284,59 +1328,15 @@
                 <w:color w:val="000000"/>
               </w:rPr>
               <w:t xml:space="preserve">1,065</w:t>
-            </w:r>
-          </w:p>
-        </w:tc>
-        <w:tc>
-          <w:tcPr>
-            <w:tcBorders>
-              <w:bottom w:val="none" w:sz="0" w:space="0" w:color="000000"/>
-              <w:top w:val="none" w:sz="0" w:space="0" w:color="000000"/>
-              <w:left w:val="none" w:sz="0" w:space="0" w:color="000000"/>
-              <w:right w:val="none" w:sz="0" w:space="0" w:color="000000"/>
-            </w:tcBorders>
-            <w:shd w:val="clear" w:color="auto" w:fill="FFFFFF"/>
-            <w:tcMar>
-              <w:top w:w="0" w:type="dxa"/>
-              <w:bottom w:w="0" w:type="dxa"/>
-              <w:left w:w="0" w:type="dxa"/>
-              <w:right w:w="0" w:type="dxa"/>
-            </w:tcMar>
-            <w:vAlign w:val="center"/>
-          </w:tcPr>
-          <w:p>
-            <w:pPr>
-              <w:pStyle w:val="Normal"/>
-              <w:jc w:val="center"/>
-              <w:pBdr>
-                <w:bottom w:val="none" w:sz="0" w:space="0" w:color="000000"/>
-                <w:top w:val="none" w:sz="0" w:space="0" w:color="000000"/>
-                <w:left w:val="none" w:sz="0" w:space="0" w:color="000000"/>
-                <w:right w:val="none" w:sz="0" w:space="0" w:color="000000"/>
-              </w:pBdr>
-              <w:spacing w:after="100" w:before="100" w:line="240"/>
-              <w:ind w:left="100" w:right="100" w:firstLine="0" w:firstLineChars="0"/>
-            </w:pPr>
-            <w:r>
-              <w:rPr>
-                <w:rFonts w:ascii="Times New Roman" w:hAnsi="Times New Roman" w:eastAsia="Times New Roman" w:cs="Times New Roman"/>
-                <w:i w:val="false"/>
-                <w:b w:val="false"/>
-                <w:u w:val="none"/>
-                <w:sz w:val="24"/>
-                <w:szCs w:val="24"/>
-                <w:color w:val="000000"/>
-              </w:rPr>
-              <w:t xml:space="preserve">9</w:t>
             </w:r>
           </w:p>
         </w:tc>
       </w:tr>
       <w:tr>
         <w:trPr>
-          <w:trHeight w:val="577" w:hRule="auto"/>
+          <w:trHeight w:val="574" w:hRule="auto"/>
         </w:trPr>
-        body7
+        body 7
         <w:tc>
           <w:tcPr>
             <w:tcBorders>
@@ -1365,7 +1365,7 @@
                 <w:right w:val="none" w:sz="0" w:space="0" w:color="000000"/>
               </w:pBdr>
               <w:spacing w:after="100" w:before="100" w:line="240"/>
-              <w:ind w:left="100" w:right="100" w:firstLine="0" w:firstLineChars="0"/>
+              <w:ind w:firstLine="0" w:left="100" w:right="100"/>
             </w:pPr>
             <w:r>
               <w:rPr>
@@ -1409,19 +1409,19 @@
                 <w:right w:val="none" w:sz="0" w:space="0" w:color="000000"/>
               </w:pBdr>
               <w:spacing w:after="100" w:before="100" w:line="240"/>
-              <w:ind w:left="100" w:right="100" w:firstLine="0" w:firstLineChars="0"/>
-            </w:pPr>
-            <w:r>
-              <w:rPr>
-                <w:rFonts w:ascii="Times New Roman" w:hAnsi="Times New Roman" w:eastAsia="Times New Roman" w:cs="Times New Roman"/>
-                <w:i w:val="false"/>
-                <w:b w:val="false"/>
-                <w:u w:val="none"/>
-                <w:sz w:val="24"/>
-                <w:szCs w:val="24"/>
-                <w:color w:val="000000"/>
-              </w:rPr>
-              <w:t xml:space="preserve">PSTR</w:t>
+              <w:ind w:firstLine="0" w:left="100" w:right="100"/>
+            </w:pPr>
+            <w:r>
+              <w:rPr>
+                <w:rFonts w:ascii="Times New Roman" w:hAnsi="Times New Roman" w:eastAsia="Times New Roman" w:cs="Times New Roman"/>
+                <w:i w:val="false"/>
+                <w:b w:val="false"/>
+                <w:u w:val="none"/>
+                <w:sz w:val="24"/>
+                <w:szCs w:val="24"/>
+                <w:color w:val="000000"/>
+              </w:rPr>
+              <w:t xml:space="preserve">PCLI</w:t>
             </w:r>
           </w:p>
         </w:tc>
@@ -1453,19 +1453,19 @@
                 <w:right w:val="none" w:sz="0" w:space="0" w:color="000000"/>
               </w:pBdr>
               <w:spacing w:after="100" w:before="100" w:line="240"/>
-              <w:ind w:left="100" w:right="100" w:firstLine="0" w:firstLineChars="0"/>
-            </w:pPr>
-            <w:r>
-              <w:rPr>
-                <w:rFonts w:ascii="Times New Roman" w:hAnsi="Times New Roman" w:eastAsia="Times New Roman" w:cs="Times New Roman"/>
-                <w:i w:val="false"/>
-                <w:b w:val="false"/>
-                <w:u w:val="none"/>
-                <w:sz w:val="24"/>
-                <w:szCs w:val="24"/>
-                <w:color w:val="000000"/>
-              </w:rPr>
-              <w:t xml:space="preserve">664</w:t>
+              <w:ind w:firstLine="0" w:left="100" w:right="100"/>
+            </w:pPr>
+            <w:r>
+              <w:rPr>
+                <w:rFonts w:ascii="Times New Roman" w:hAnsi="Times New Roman" w:eastAsia="Times New Roman" w:cs="Times New Roman"/>
+                <w:i w:val="false"/>
+                <w:b w:val="false"/>
+                <w:u w:val="none"/>
+                <w:sz w:val="24"/>
+                <w:szCs w:val="24"/>
+                <w:color w:val="000000"/>
+              </w:rPr>
+              <w:t xml:space="preserve">1</w:t>
             </w:r>
           </w:p>
         </w:tc>
@@ -1497,32 +1497,32 @@
                 <w:right w:val="none" w:sz="0" w:space="0" w:color="000000"/>
               </w:pBdr>
               <w:spacing w:after="100" w:before="100" w:line="240"/>
-              <w:ind w:left="100" w:right="100" w:firstLine="0" w:firstLineChars="0"/>
-            </w:pPr>
-            <w:r>
-              <w:rPr>
-                <w:rFonts w:ascii="Times New Roman" w:hAnsi="Times New Roman" w:eastAsia="Times New Roman" w:cs="Times New Roman"/>
-                <w:i w:val="false"/>
-                <w:b w:val="false"/>
-                <w:u w:val="none"/>
-                <w:sz w:val="24"/>
-                <w:szCs w:val="24"/>
-                <w:color w:val="000000"/>
-              </w:rPr>
-              <w:t xml:space="preserve">4</w:t>
+              <w:ind w:firstLine="0" w:left="100" w:right="100"/>
+            </w:pPr>
+            <w:r>
+              <w:rPr>
+                <w:rFonts w:ascii="Times New Roman" w:hAnsi="Times New Roman" w:eastAsia="Times New Roman" w:cs="Times New Roman"/>
+                <w:i w:val="false"/>
+                <w:b w:val="false"/>
+                <w:u w:val="none"/>
+                <w:sz w:val="24"/>
+                <w:szCs w:val="24"/>
+                <w:color w:val="000000"/>
+              </w:rPr>
+              <w:t xml:space="preserve">6</w:t>
             </w:r>
           </w:p>
         </w:tc>
       </w:tr>
       <w:tr>
         <w:trPr>
-          <w:trHeight w:val="577" w:hRule="auto"/>
+          <w:trHeight w:val="574" w:hRule="auto"/>
         </w:trPr>
-        body8
-        <w:tc>
-          <w:tcPr>
-            <w:tcBorders>
-              <w:bottom w:val="single" w:sz="12" w:space="0" w:color="666666"/>
+        body 8
+        <w:tc>
+          <w:tcPr>
+            <w:tcBorders>
+              <w:bottom w:val="none" w:sz="0" w:space="0" w:color="000000"/>
               <w:top w:val="none" w:sz="0" w:space="0" w:color="000000"/>
               <w:left w:val="none" w:sz="0" w:space="0" w:color="000000"/>
               <w:right w:val="none" w:sz="0" w:space="0" w:color="000000"/>
@@ -1547,7 +1547,7 @@
                 <w:right w:val="none" w:sz="0" w:space="0" w:color="000000"/>
               </w:pBdr>
               <w:spacing w:after="100" w:before="100" w:line="240"/>
-              <w:ind w:left="100" w:right="100" w:firstLine="0" w:firstLineChars="0"/>
+              <w:ind w:firstLine="0" w:left="100" w:right="100"/>
             </w:pPr>
             <w:r>
               <w:rPr>
@@ -1566,7 +1566,7 @@
         <w:tc>
           <w:tcPr>
             <w:tcBorders>
-              <w:bottom w:val="single" w:sz="12" w:space="0" w:color="666666"/>
+              <w:bottom w:val="none" w:sz="0" w:space="0" w:color="000000"/>
               <w:top w:val="none" w:sz="0" w:space="0" w:color="000000"/>
               <w:left w:val="none" w:sz="0" w:space="0" w:color="000000"/>
               <w:right w:val="none" w:sz="0" w:space="0" w:color="000000"/>
@@ -1591,26 +1591,26 @@
                 <w:right w:val="none" w:sz="0" w:space="0" w:color="000000"/>
               </w:pBdr>
               <w:spacing w:after="100" w:before="100" w:line="240"/>
-              <w:ind w:left="100" w:right="100" w:firstLine="0" w:firstLineChars="0"/>
-            </w:pPr>
-            <w:r>
-              <w:rPr>
-                <w:rFonts w:ascii="Times New Roman" w:hAnsi="Times New Roman" w:eastAsia="Times New Roman" w:cs="Times New Roman"/>
-                <w:i w:val="false"/>
-                <w:b w:val="false"/>
-                <w:u w:val="none"/>
-                <w:sz w:val="24"/>
-                <w:szCs w:val="24"/>
-                <w:color w:val="000000"/>
-              </w:rPr>
-              <w:t xml:space="preserve">PCLI</w:t>
-            </w:r>
-          </w:p>
-        </w:tc>
-        <w:tc>
-          <w:tcPr>
-            <w:tcBorders>
-              <w:bottom w:val="single" w:sz="12" w:space="0" w:color="666666"/>
+              <w:ind w:firstLine="0" w:left="100" w:right="100"/>
+            </w:pPr>
+            <w:r>
+              <w:rPr>
+                <w:rFonts w:ascii="Times New Roman" w:hAnsi="Times New Roman" w:eastAsia="Times New Roman" w:cs="Times New Roman"/>
+                <w:i w:val="false"/>
+                <w:b w:val="false"/>
+                <w:u w:val="none"/>
+                <w:sz w:val="24"/>
+                <w:szCs w:val="24"/>
+                <w:color w:val="000000"/>
+              </w:rPr>
+              <w:t xml:space="preserve">PSTR</w:t>
+            </w:r>
+          </w:p>
+        </w:tc>
+        <w:tc>
+          <w:tcPr>
+            <w:tcBorders>
+              <w:bottom w:val="none" w:sz="0" w:space="0" w:color="000000"/>
               <w:top w:val="none" w:sz="0" w:space="0" w:color="000000"/>
               <w:left w:val="none" w:sz="0" w:space="0" w:color="000000"/>
               <w:right w:val="none" w:sz="0" w:space="0" w:color="000000"/>
@@ -1635,26 +1635,26 @@
                 <w:right w:val="none" w:sz="0" w:space="0" w:color="000000"/>
               </w:pBdr>
               <w:spacing w:after="100" w:before="100" w:line="240"/>
-              <w:ind w:left="100" w:right="100" w:firstLine="0" w:firstLineChars="0"/>
-            </w:pPr>
-            <w:r>
-              <w:rPr>
-                <w:rFonts w:ascii="Times New Roman" w:hAnsi="Times New Roman" w:eastAsia="Times New Roman" w:cs="Times New Roman"/>
-                <w:i w:val="false"/>
-                <w:b w:val="false"/>
-                <w:u w:val="none"/>
-                <w:sz w:val="24"/>
-                <w:szCs w:val="24"/>
-                <w:color w:val="000000"/>
-              </w:rPr>
-              <w:t xml:space="preserve">6</w:t>
-            </w:r>
-          </w:p>
-        </w:tc>
-        <w:tc>
-          <w:tcPr>
-            <w:tcBorders>
-              <w:bottom w:val="single" w:sz="12" w:space="0" w:color="666666"/>
+              <w:ind w:firstLine="0" w:left="100" w:right="100"/>
+            </w:pPr>
+            <w:r>
+              <w:rPr>
+                <w:rFonts w:ascii="Times New Roman" w:hAnsi="Times New Roman" w:eastAsia="Times New Roman" w:cs="Times New Roman"/>
+                <w:i w:val="false"/>
+                <w:b w:val="false"/>
+                <w:u w:val="none"/>
+                <w:sz w:val="24"/>
+                <w:szCs w:val="24"/>
+                <w:color w:val="000000"/>
+              </w:rPr>
+              <w:t xml:space="preserve">4</w:t>
+            </w:r>
+          </w:p>
+        </w:tc>
+        <w:tc>
+          <w:tcPr>
+            <w:tcBorders>
+              <w:bottom w:val="none" w:sz="0" w:space="0" w:color="000000"/>
               <w:top w:val="none" w:sz="0" w:space="0" w:color="000000"/>
               <w:left w:val="none" w:sz="0" w:space="0" w:color="000000"/>
               <w:right w:val="none" w:sz="0" w:space="0" w:color="000000"/>
@@ -1679,19 +1679,929 @@
                 <w:right w:val="none" w:sz="0" w:space="0" w:color="000000"/>
               </w:pBdr>
               <w:spacing w:after="100" w:before="100" w:line="240"/>
-              <w:ind w:left="100" w:right="100" w:firstLine="0" w:firstLineChars="0"/>
-            </w:pPr>
-            <w:r>
-              <w:rPr>
-                <w:rFonts w:ascii="Times New Roman" w:hAnsi="Times New Roman" w:eastAsia="Times New Roman" w:cs="Times New Roman"/>
-                <w:i w:val="false"/>
-                <w:b w:val="false"/>
-                <w:u w:val="none"/>
-                <w:sz w:val="24"/>
-                <w:szCs w:val="24"/>
-                <w:color w:val="000000"/>
-              </w:rPr>
-              <w:t xml:space="preserve">1</w:t>
+              <w:ind w:firstLine="0" w:left="100" w:right="100"/>
+            </w:pPr>
+            <w:r>
+              <w:rPr>
+                <w:rFonts w:ascii="Times New Roman" w:hAnsi="Times New Roman" w:eastAsia="Times New Roman" w:cs="Times New Roman"/>
+                <w:i w:val="false"/>
+                <w:b w:val="false"/>
+                <w:u w:val="none"/>
+                <w:sz w:val="24"/>
+                <w:szCs w:val="24"/>
+                <w:color w:val="000000"/>
+              </w:rPr>
+              <w:t xml:space="preserve">664</w:t>
+            </w:r>
+          </w:p>
+        </w:tc>
+      </w:tr>
+      <w:tr>
+        <w:trPr>
+          <w:trHeight w:val="600" w:hRule="auto"/>
+        </w:trPr>
+        body 9
+        <w:tc>
+          <w:tcPr>
+            <w:tcBorders>
+              <w:bottom w:val="none" w:sz="0" w:space="0" w:color="000000"/>
+              <w:top w:val="none" w:sz="0" w:space="0" w:color="000000"/>
+              <w:left w:val="none" w:sz="0" w:space="0" w:color="000000"/>
+              <w:right w:val="none" w:sz="0" w:space="0" w:color="000000"/>
+            </w:tcBorders>
+            <w:shd w:val="clear" w:color="auto" w:fill="FFFFFF"/>
+            <w:tcMar>
+              <w:top w:w="0" w:type="dxa"/>
+              <w:bottom w:w="0" w:type="dxa"/>
+              <w:left w:w="0" w:type="dxa"/>
+              <w:right w:w="0" w:type="dxa"/>
+            </w:tcMar>
+            <w:vAlign w:val="center"/>
+          </w:tcPr>
+          <w:p>
+            <w:pPr>
+              <w:pStyle w:val="Normal"/>
+              <w:jc w:val="left"/>
+              <w:pBdr>
+                <w:bottom w:val="none" w:sz="0" w:space="0" w:color="000000"/>
+                <w:top w:val="none" w:sz="0" w:space="0" w:color="000000"/>
+                <w:left w:val="none" w:sz="0" w:space="0" w:color="000000"/>
+                <w:right w:val="none" w:sz="0" w:space="0" w:color="000000"/>
+              </w:pBdr>
+              <w:spacing w:after="100" w:before="100" w:line="240"/>
+              <w:ind w:firstLine="0" w:left="100" w:right="100"/>
+            </w:pPr>
+            <w:r>
+              <w:rPr>
+                <w:rFonts w:ascii="Times New Roman" w:hAnsi="Times New Roman" w:eastAsia="Times New Roman" w:cs="Times New Roman"/>
+                <w:i w:val="false"/>
+                <w:b w:val="false"/>
+                <w:u w:val="none"/>
+                <w:sz w:val="24"/>
+                <w:szCs w:val="24"/>
+                <w:color w:val="000000"/>
+              </w:rPr>
+              <w:t xml:space="preserve">2024-01</w:t>
+            </w:r>
+          </w:p>
+        </w:tc>
+        <w:tc>
+          <w:tcPr>
+            <w:tcBorders>
+              <w:bottom w:val="none" w:sz="0" w:space="0" w:color="000000"/>
+              <w:top w:val="none" w:sz="0" w:space="0" w:color="000000"/>
+              <w:left w:val="none" w:sz="0" w:space="0" w:color="000000"/>
+              <w:right w:val="none" w:sz="0" w:space="0" w:color="000000"/>
+            </w:tcBorders>
+            <w:shd w:val="clear" w:color="auto" w:fill="FFFFFF"/>
+            <w:tcMar>
+              <w:top w:w="0" w:type="dxa"/>
+              <w:bottom w:w="0" w:type="dxa"/>
+              <w:left w:w="0" w:type="dxa"/>
+              <w:right w:w="0" w:type="dxa"/>
+            </w:tcMar>
+            <w:vAlign w:val="center"/>
+          </w:tcPr>
+          <w:p>
+            <w:pPr>
+              <w:pStyle w:val="Normal"/>
+              <w:jc w:val="left"/>
+              <w:pBdr>
+                <w:bottom w:val="none" w:sz="0" w:space="0" w:color="000000"/>
+                <w:top w:val="none" w:sz="0" w:space="0" w:color="000000"/>
+                <w:left w:val="none" w:sz="0" w:space="0" w:color="000000"/>
+                <w:right w:val="none" w:sz="0" w:space="0" w:color="000000"/>
+              </w:pBdr>
+              <w:spacing w:after="100" w:before="100" w:line="240"/>
+              <w:ind w:firstLine="0" w:left="100" w:right="100"/>
+            </w:pPr>
+            <w:r>
+              <w:rPr>
+                <w:rFonts w:ascii="Times New Roman" w:hAnsi="Times New Roman" w:eastAsia="Times New Roman" w:cs="Times New Roman"/>
+                <w:i w:val="false"/>
+                <w:b w:val="false"/>
+                <w:u w:val="none"/>
+                <w:sz w:val="24"/>
+                <w:szCs w:val="24"/>
+                <w:color w:val="000000"/>
+              </w:rPr>
+              <w:t xml:space="preserve">APAL</w:t>
+            </w:r>
+          </w:p>
+        </w:tc>
+        <w:tc>
+          <w:tcPr>
+            <w:tcBorders>
+              <w:bottom w:val="none" w:sz="0" w:space="0" w:color="000000"/>
+              <w:top w:val="none" w:sz="0" w:space="0" w:color="000000"/>
+              <w:left w:val="none" w:sz="0" w:space="0" w:color="000000"/>
+              <w:right w:val="none" w:sz="0" w:space="0" w:color="000000"/>
+            </w:tcBorders>
+            <w:shd w:val="clear" w:color="auto" w:fill="FFFFFF"/>
+            <w:tcMar>
+              <w:top w:w="0" w:type="dxa"/>
+              <w:bottom w:w="0" w:type="dxa"/>
+              <w:left w:w="0" w:type="dxa"/>
+              <w:right w:w="0" w:type="dxa"/>
+            </w:tcMar>
+            <w:vAlign w:val="center"/>
+          </w:tcPr>
+          <w:p>
+            <w:pPr>
+              <w:pStyle w:val="Normal"/>
+              <w:jc w:val="center"/>
+              <w:pBdr>
+                <w:bottom w:val="none" w:sz="0" w:space="0" w:color="000000"/>
+                <w:top w:val="none" w:sz="0" w:space="0" w:color="000000"/>
+                <w:left w:val="none" w:sz="0" w:space="0" w:color="000000"/>
+                <w:right w:val="none" w:sz="0" w:space="0" w:color="000000"/>
+              </w:pBdr>
+              <w:spacing w:after="100" w:before="100" w:line="240"/>
+              <w:ind w:firstLine="0" w:left="100" w:right="100"/>
+            </w:pPr>
+            <w:r>
+              <w:rPr>
+                <w:rFonts w:ascii="Times New Roman" w:hAnsi="Times New Roman" w:eastAsia="Times New Roman" w:cs="Times New Roman"/>
+                <w:i w:val="false"/>
+                <w:b w:val="false"/>
+                <w:u w:val="none"/>
+                <w:sz w:val="24"/>
+                <w:szCs w:val="24"/>
+                <w:color w:val="000000"/>
+              </w:rPr>
+              <w:t xml:space="preserve">8</w:t>
+            </w:r>
+          </w:p>
+        </w:tc>
+        <w:tc>
+          <w:tcPr>
+            <w:tcBorders>
+              <w:bottom w:val="none" w:sz="0" w:space="0" w:color="000000"/>
+              <w:top w:val="none" w:sz="0" w:space="0" w:color="000000"/>
+              <w:left w:val="none" w:sz="0" w:space="0" w:color="000000"/>
+              <w:right w:val="none" w:sz="0" w:space="0" w:color="000000"/>
+            </w:tcBorders>
+            <w:shd w:val="clear" w:color="auto" w:fill="FFFFFF"/>
+            <w:tcMar>
+              <w:top w:w="0" w:type="dxa"/>
+              <w:bottom w:w="0" w:type="dxa"/>
+              <w:left w:w="0" w:type="dxa"/>
+              <w:right w:w="0" w:type="dxa"/>
+            </w:tcMar>
+            <w:vAlign w:val="center"/>
+          </w:tcPr>
+          <w:p>
+            <w:pPr>
+              <w:pStyle w:val="Normal"/>
+              <w:jc w:val="center"/>
+              <w:pBdr>
+                <w:bottom w:val="none" w:sz="0" w:space="0" w:color="000000"/>
+                <w:top w:val="none" w:sz="0" w:space="0" w:color="000000"/>
+                <w:left w:val="none" w:sz="0" w:space="0" w:color="000000"/>
+                <w:right w:val="none" w:sz="0" w:space="0" w:color="000000"/>
+              </w:pBdr>
+              <w:spacing w:after="100" w:before="100" w:line="240"/>
+              <w:ind w:firstLine="0" w:left="100" w:right="100"/>
+            </w:pPr>
+            <w:r>
+              <w:rPr>
+                <w:rFonts w:ascii="Times New Roman" w:hAnsi="Times New Roman" w:eastAsia="Times New Roman" w:cs="Times New Roman"/>
+                <w:i w:val="false"/>
+                <w:b w:val="false"/>
+                <w:u w:val="none"/>
+                <w:sz w:val="24"/>
+                <w:szCs w:val="24"/>
+                <w:color w:val="000000"/>
+              </w:rPr>
+              <w:t xml:space="preserve">1,238</w:t>
+            </w:r>
+          </w:p>
+        </w:tc>
+      </w:tr>
+      <w:tr>
+        <w:trPr>
+          <w:trHeight w:val="571" w:hRule="auto"/>
+        </w:trPr>
+        body10
+        <w:tc>
+          <w:tcPr>
+            <w:tcBorders>
+              <w:bottom w:val="none" w:sz="0" w:space="0" w:color="000000"/>
+              <w:top w:val="none" w:sz="0" w:space="0" w:color="000000"/>
+              <w:left w:val="none" w:sz="0" w:space="0" w:color="000000"/>
+              <w:right w:val="none" w:sz="0" w:space="0" w:color="000000"/>
+            </w:tcBorders>
+            <w:shd w:val="clear" w:color="auto" w:fill="FFFFFF"/>
+            <w:tcMar>
+              <w:top w:w="0" w:type="dxa"/>
+              <w:bottom w:w="0" w:type="dxa"/>
+              <w:left w:w="0" w:type="dxa"/>
+              <w:right w:w="0" w:type="dxa"/>
+            </w:tcMar>
+            <w:vAlign w:val="center"/>
+          </w:tcPr>
+          <w:p>
+            <w:pPr>
+              <w:pStyle w:val="Normal"/>
+              <w:jc w:val="left"/>
+              <w:pBdr>
+                <w:bottom w:val="none" w:sz="0" w:space="0" w:color="000000"/>
+                <w:top w:val="none" w:sz="0" w:space="0" w:color="000000"/>
+                <w:left w:val="none" w:sz="0" w:space="0" w:color="000000"/>
+                <w:right w:val="none" w:sz="0" w:space="0" w:color="000000"/>
+              </w:pBdr>
+              <w:spacing w:after="100" w:before="100" w:line="240"/>
+              <w:ind w:firstLine="0" w:left="100" w:right="100"/>
+            </w:pPr>
+            <w:r>
+              <w:rPr>
+                <w:rFonts w:ascii="Times New Roman" w:hAnsi="Times New Roman" w:eastAsia="Times New Roman" w:cs="Times New Roman"/>
+                <w:i w:val="false"/>
+                <w:b w:val="false"/>
+                <w:u w:val="none"/>
+                <w:sz w:val="24"/>
+                <w:szCs w:val="24"/>
+                <w:color w:val="000000"/>
+              </w:rPr>
+              <w:t xml:space="preserve">2024-01</w:t>
+            </w:r>
+          </w:p>
+        </w:tc>
+        <w:tc>
+          <w:tcPr>
+            <w:tcBorders>
+              <w:bottom w:val="none" w:sz="0" w:space="0" w:color="000000"/>
+              <w:top w:val="none" w:sz="0" w:space="0" w:color="000000"/>
+              <w:left w:val="none" w:sz="0" w:space="0" w:color="000000"/>
+              <w:right w:val="none" w:sz="0" w:space="0" w:color="000000"/>
+            </w:tcBorders>
+            <w:shd w:val="clear" w:color="auto" w:fill="FFFFFF"/>
+            <w:tcMar>
+              <w:top w:w="0" w:type="dxa"/>
+              <w:bottom w:w="0" w:type="dxa"/>
+              <w:left w:w="0" w:type="dxa"/>
+              <w:right w:w="0" w:type="dxa"/>
+            </w:tcMar>
+            <w:vAlign w:val="center"/>
+          </w:tcPr>
+          <w:p>
+            <w:pPr>
+              <w:pStyle w:val="Normal"/>
+              <w:jc w:val="left"/>
+              <w:pBdr>
+                <w:bottom w:val="none" w:sz="0" w:space="0" w:color="000000"/>
+                <w:top w:val="none" w:sz="0" w:space="0" w:color="000000"/>
+                <w:left w:val="none" w:sz="0" w:space="0" w:color="000000"/>
+                <w:right w:val="none" w:sz="0" w:space="0" w:color="000000"/>
+              </w:pBdr>
+              <w:spacing w:after="100" w:before="100" w:line="240"/>
+              <w:ind w:firstLine="0" w:left="100" w:right="100"/>
+            </w:pPr>
+            <w:r>
+              <w:rPr>
+                <w:rFonts w:ascii="Times New Roman" w:hAnsi="Times New Roman" w:eastAsia="Times New Roman" w:cs="Times New Roman"/>
+                <w:i w:val="false"/>
+                <w:b w:val="false"/>
+                <w:u w:val="none"/>
+                <w:sz w:val="24"/>
+                <w:szCs w:val="24"/>
+                <w:color w:val="000000"/>
+              </w:rPr>
+              <w:t xml:space="preserve">DLAB</w:t>
+            </w:r>
+          </w:p>
+        </w:tc>
+        <w:tc>
+          <w:tcPr>
+            <w:tcBorders>
+              <w:bottom w:val="none" w:sz="0" w:space="0" w:color="000000"/>
+              <w:top w:val="none" w:sz="0" w:space="0" w:color="000000"/>
+              <w:left w:val="none" w:sz="0" w:space="0" w:color="000000"/>
+              <w:right w:val="none" w:sz="0" w:space="0" w:color="000000"/>
+            </w:tcBorders>
+            <w:shd w:val="clear" w:color="auto" w:fill="FFFFFF"/>
+            <w:tcMar>
+              <w:top w:w="0" w:type="dxa"/>
+              <w:bottom w:w="0" w:type="dxa"/>
+              <w:left w:w="0" w:type="dxa"/>
+              <w:right w:w="0" w:type="dxa"/>
+            </w:tcMar>
+            <w:vAlign w:val="center"/>
+          </w:tcPr>
+          <w:p>
+            <w:pPr>
+              <w:pStyle w:val="Normal"/>
+              <w:jc w:val="center"/>
+              <w:pBdr>
+                <w:bottom w:val="none" w:sz="0" w:space="0" w:color="000000"/>
+                <w:top w:val="none" w:sz="0" w:space="0" w:color="000000"/>
+                <w:left w:val="none" w:sz="0" w:space="0" w:color="000000"/>
+                <w:right w:val="none" w:sz="0" w:space="0" w:color="000000"/>
+              </w:pBdr>
+              <w:spacing w:after="100" w:before="100" w:line="240"/>
+              <w:ind w:firstLine="0" w:left="100" w:right="100"/>
+            </w:pPr>
+            <w:r>
+              <w:rPr>
+                <w:rFonts w:ascii="Times New Roman" w:hAnsi="Times New Roman" w:eastAsia="Times New Roman" w:cs="Times New Roman"/>
+                <w:i w:val="false"/>
+                <w:b w:val="false"/>
+                <w:u w:val="none"/>
+                <w:sz w:val="24"/>
+                <w:szCs w:val="24"/>
+                <w:color w:val="000000"/>
+              </w:rPr>
+              <w:t xml:space="preserve">21</w:t>
+            </w:r>
+          </w:p>
+        </w:tc>
+        <w:tc>
+          <w:tcPr>
+            <w:tcBorders>
+              <w:bottom w:val="none" w:sz="0" w:space="0" w:color="000000"/>
+              <w:top w:val="none" w:sz="0" w:space="0" w:color="000000"/>
+              <w:left w:val="none" w:sz="0" w:space="0" w:color="000000"/>
+              <w:right w:val="none" w:sz="0" w:space="0" w:color="000000"/>
+            </w:tcBorders>
+            <w:shd w:val="clear" w:color="auto" w:fill="FFFFFF"/>
+            <w:tcMar>
+              <w:top w:w="0" w:type="dxa"/>
+              <w:bottom w:w="0" w:type="dxa"/>
+              <w:left w:w="0" w:type="dxa"/>
+              <w:right w:w="0" w:type="dxa"/>
+            </w:tcMar>
+            <w:vAlign w:val="center"/>
+          </w:tcPr>
+          <w:p>
+            <w:pPr>
+              <w:pStyle w:val="Normal"/>
+              <w:jc w:val="center"/>
+              <w:pBdr>
+                <w:bottom w:val="none" w:sz="0" w:space="0" w:color="000000"/>
+                <w:top w:val="none" w:sz="0" w:space="0" w:color="000000"/>
+                <w:left w:val="none" w:sz="0" w:space="0" w:color="000000"/>
+                <w:right w:val="none" w:sz="0" w:space="0" w:color="000000"/>
+              </w:pBdr>
+              <w:spacing w:after="100" w:before="100" w:line="240"/>
+              <w:ind w:firstLine="0" w:left="100" w:right="100"/>
+            </w:pPr>
+            <w:r>
+              <w:rPr>
+                <w:rFonts w:ascii="Times New Roman" w:hAnsi="Times New Roman" w:eastAsia="Times New Roman" w:cs="Times New Roman"/>
+                <w:i w:val="false"/>
+                <w:b w:val="false"/>
+                <w:u w:val="none"/>
+                <w:sz w:val="24"/>
+                <w:szCs w:val="24"/>
+                <w:color w:val="000000"/>
+              </w:rPr>
+              <w:t xml:space="preserve">106</w:t>
+            </w:r>
+          </w:p>
+        </w:tc>
+      </w:tr>
+      <w:tr>
+        <w:trPr>
+          <w:trHeight w:val="574" w:hRule="auto"/>
+        </w:trPr>
+        body11
+        <w:tc>
+          <w:tcPr>
+            <w:tcBorders>
+              <w:bottom w:val="none" w:sz="0" w:space="0" w:color="000000"/>
+              <w:top w:val="none" w:sz="0" w:space="0" w:color="000000"/>
+              <w:left w:val="none" w:sz="0" w:space="0" w:color="000000"/>
+              <w:right w:val="none" w:sz="0" w:space="0" w:color="000000"/>
+            </w:tcBorders>
+            <w:shd w:val="clear" w:color="auto" w:fill="FFFFFF"/>
+            <w:tcMar>
+              <w:top w:w="0" w:type="dxa"/>
+              <w:bottom w:w="0" w:type="dxa"/>
+              <w:left w:w="0" w:type="dxa"/>
+              <w:right w:w="0" w:type="dxa"/>
+            </w:tcMar>
+            <w:vAlign w:val="center"/>
+          </w:tcPr>
+          <w:p>
+            <w:pPr>
+              <w:pStyle w:val="Normal"/>
+              <w:jc w:val="left"/>
+              <w:pBdr>
+                <w:bottom w:val="none" w:sz="0" w:space="0" w:color="000000"/>
+                <w:top w:val="none" w:sz="0" w:space="0" w:color="000000"/>
+                <w:left w:val="none" w:sz="0" w:space="0" w:color="000000"/>
+                <w:right w:val="none" w:sz="0" w:space="0" w:color="000000"/>
+              </w:pBdr>
+              <w:spacing w:after="100" w:before="100" w:line="240"/>
+              <w:ind w:firstLine="0" w:left="100" w:right="100"/>
+            </w:pPr>
+            <w:r>
+              <w:rPr>
+                <w:rFonts w:ascii="Times New Roman" w:hAnsi="Times New Roman" w:eastAsia="Times New Roman" w:cs="Times New Roman"/>
+                <w:i w:val="false"/>
+                <w:b w:val="false"/>
+                <w:u w:val="none"/>
+                <w:sz w:val="24"/>
+                <w:szCs w:val="24"/>
+                <w:color w:val="000000"/>
+              </w:rPr>
+              <w:t xml:space="preserve">2024-01</w:t>
+            </w:r>
+          </w:p>
+        </w:tc>
+        <w:tc>
+          <w:tcPr>
+            <w:tcBorders>
+              <w:bottom w:val="none" w:sz="0" w:space="0" w:color="000000"/>
+              <w:top w:val="none" w:sz="0" w:space="0" w:color="000000"/>
+              <w:left w:val="none" w:sz="0" w:space="0" w:color="000000"/>
+              <w:right w:val="none" w:sz="0" w:space="0" w:color="000000"/>
+            </w:tcBorders>
+            <w:shd w:val="clear" w:color="auto" w:fill="FFFFFF"/>
+            <w:tcMar>
+              <w:top w:w="0" w:type="dxa"/>
+              <w:bottom w:w="0" w:type="dxa"/>
+              <w:left w:w="0" w:type="dxa"/>
+              <w:right w:w="0" w:type="dxa"/>
+            </w:tcMar>
+            <w:vAlign w:val="center"/>
+          </w:tcPr>
+          <w:p>
+            <w:pPr>
+              <w:pStyle w:val="Normal"/>
+              <w:jc w:val="left"/>
+              <w:pBdr>
+                <w:bottom w:val="none" w:sz="0" w:space="0" w:color="000000"/>
+                <w:top w:val="none" w:sz="0" w:space="0" w:color="000000"/>
+                <w:left w:val="none" w:sz="0" w:space="0" w:color="000000"/>
+                <w:right w:val="none" w:sz="0" w:space="0" w:color="000000"/>
+              </w:pBdr>
+              <w:spacing w:after="100" w:before="100" w:line="240"/>
+              <w:ind w:firstLine="0" w:left="100" w:right="100"/>
+            </w:pPr>
+            <w:r>
+              <w:rPr>
+                <w:rFonts w:ascii="Times New Roman" w:hAnsi="Times New Roman" w:eastAsia="Times New Roman" w:cs="Times New Roman"/>
+                <w:i w:val="false"/>
+                <w:b w:val="false"/>
+                <w:u w:val="none"/>
+                <w:sz w:val="24"/>
+                <w:szCs w:val="24"/>
+                <w:color w:val="000000"/>
+              </w:rPr>
+              <w:t xml:space="preserve">MCAV</w:t>
+            </w:r>
+          </w:p>
+        </w:tc>
+        <w:tc>
+          <w:tcPr>
+            <w:tcBorders>
+              <w:bottom w:val="none" w:sz="0" w:space="0" w:color="000000"/>
+              <w:top w:val="none" w:sz="0" w:space="0" w:color="000000"/>
+              <w:left w:val="none" w:sz="0" w:space="0" w:color="000000"/>
+              <w:right w:val="none" w:sz="0" w:space="0" w:color="000000"/>
+            </w:tcBorders>
+            <w:shd w:val="clear" w:color="auto" w:fill="FFFFFF"/>
+            <w:tcMar>
+              <w:top w:w="0" w:type="dxa"/>
+              <w:bottom w:w="0" w:type="dxa"/>
+              <w:left w:w="0" w:type="dxa"/>
+              <w:right w:w="0" w:type="dxa"/>
+            </w:tcMar>
+            <w:vAlign w:val="center"/>
+          </w:tcPr>
+          <w:p>
+            <w:pPr>
+              <w:pStyle w:val="Normal"/>
+              <w:jc w:val="center"/>
+              <w:pBdr>
+                <w:bottom w:val="none" w:sz="0" w:space="0" w:color="000000"/>
+                <w:top w:val="none" w:sz="0" w:space="0" w:color="000000"/>
+                <w:left w:val="none" w:sz="0" w:space="0" w:color="000000"/>
+                <w:right w:val="none" w:sz="0" w:space="0" w:color="000000"/>
+              </w:pBdr>
+              <w:spacing w:after="100" w:before="100" w:line="240"/>
+              <w:ind w:firstLine="0" w:left="100" w:right="100"/>
+            </w:pPr>
+            <w:r>
+              <w:rPr>
+                <w:rFonts w:ascii="Times New Roman" w:hAnsi="Times New Roman" w:eastAsia="Times New Roman" w:cs="Times New Roman"/>
+                <w:i w:val="false"/>
+                <w:b w:val="false"/>
+                <w:u w:val="none"/>
+                <w:sz w:val="24"/>
+                <w:szCs w:val="24"/>
+                <w:color w:val="000000"/>
+              </w:rPr>
+              <w:t xml:space="preserve">2</w:t>
+            </w:r>
+          </w:p>
+        </w:tc>
+        <w:tc>
+          <w:tcPr>
+            <w:tcBorders>
+              <w:bottom w:val="none" w:sz="0" w:space="0" w:color="000000"/>
+              <w:top w:val="none" w:sz="0" w:space="0" w:color="000000"/>
+              <w:left w:val="none" w:sz="0" w:space="0" w:color="000000"/>
+              <w:right w:val="none" w:sz="0" w:space="0" w:color="000000"/>
+            </w:tcBorders>
+            <w:shd w:val="clear" w:color="auto" w:fill="FFFFFF"/>
+            <w:tcMar>
+              <w:top w:w="0" w:type="dxa"/>
+              <w:bottom w:w="0" w:type="dxa"/>
+              <w:left w:w="0" w:type="dxa"/>
+              <w:right w:w="0" w:type="dxa"/>
+            </w:tcMar>
+            <w:vAlign w:val="center"/>
+          </w:tcPr>
+          <w:p>
+            <w:pPr>
+              <w:pStyle w:val="Normal"/>
+              <w:jc w:val="center"/>
+              <w:pBdr>
+                <w:bottom w:val="none" w:sz="0" w:space="0" w:color="000000"/>
+                <w:top w:val="none" w:sz="0" w:space="0" w:color="000000"/>
+                <w:left w:val="none" w:sz="0" w:space="0" w:color="000000"/>
+                <w:right w:val="none" w:sz="0" w:space="0" w:color="000000"/>
+              </w:pBdr>
+              <w:spacing w:after="100" w:before="100" w:line="240"/>
+              <w:ind w:firstLine="0" w:left="100" w:right="100"/>
+            </w:pPr>
+            <w:r>
+              <w:rPr>
+                <w:rFonts w:ascii="Times New Roman" w:hAnsi="Times New Roman" w:eastAsia="Times New Roman" w:cs="Times New Roman"/>
+                <w:i w:val="false"/>
+                <w:b w:val="false"/>
+                <w:u w:val="none"/>
+                <w:sz w:val="24"/>
+                <w:szCs w:val="24"/>
+                <w:color w:val="000000"/>
+              </w:rPr>
+              <w:t xml:space="preserve">314</w:t>
+            </w:r>
+          </w:p>
+        </w:tc>
+      </w:tr>
+      <w:tr>
+        <w:trPr>
+          <w:trHeight w:val="600" w:hRule="auto"/>
+        </w:trPr>
+        body12
+        <w:tc>
+          <w:tcPr>
+            <w:tcBorders>
+              <w:bottom w:val="none" w:sz="0" w:space="0" w:color="000000"/>
+              <w:top w:val="none" w:sz="0" w:space="0" w:color="000000"/>
+              <w:left w:val="none" w:sz="0" w:space="0" w:color="000000"/>
+              <w:right w:val="none" w:sz="0" w:space="0" w:color="000000"/>
+            </w:tcBorders>
+            <w:shd w:val="clear" w:color="auto" w:fill="FFFFFF"/>
+            <w:tcMar>
+              <w:top w:w="0" w:type="dxa"/>
+              <w:bottom w:w="0" w:type="dxa"/>
+              <w:left w:w="0" w:type="dxa"/>
+              <w:right w:w="0" w:type="dxa"/>
+            </w:tcMar>
+            <w:vAlign w:val="center"/>
+          </w:tcPr>
+          <w:p>
+            <w:pPr>
+              <w:pStyle w:val="Normal"/>
+              <w:jc w:val="left"/>
+              <w:pBdr>
+                <w:bottom w:val="none" w:sz="0" w:space="0" w:color="000000"/>
+                <w:top w:val="none" w:sz="0" w:space="0" w:color="000000"/>
+                <w:left w:val="none" w:sz="0" w:space="0" w:color="000000"/>
+                <w:right w:val="none" w:sz="0" w:space="0" w:color="000000"/>
+              </w:pBdr>
+              <w:spacing w:after="100" w:before="100" w:line="240"/>
+              <w:ind w:firstLine="0" w:left="100" w:right="100"/>
+            </w:pPr>
+            <w:r>
+              <w:rPr>
+                <w:rFonts w:ascii="Times New Roman" w:hAnsi="Times New Roman" w:eastAsia="Times New Roman" w:cs="Times New Roman"/>
+                <w:i w:val="false"/>
+                <w:b w:val="false"/>
+                <w:u w:val="none"/>
+                <w:sz w:val="24"/>
+                <w:szCs w:val="24"/>
+                <w:color w:val="000000"/>
+              </w:rPr>
+              <w:t xml:space="preserve">2024-01</w:t>
+            </w:r>
+          </w:p>
+        </w:tc>
+        <w:tc>
+          <w:tcPr>
+            <w:tcBorders>
+              <w:bottom w:val="none" w:sz="0" w:space="0" w:color="000000"/>
+              <w:top w:val="none" w:sz="0" w:space="0" w:color="000000"/>
+              <w:left w:val="none" w:sz="0" w:space="0" w:color="000000"/>
+              <w:right w:val="none" w:sz="0" w:space="0" w:color="000000"/>
+            </w:tcBorders>
+            <w:shd w:val="clear" w:color="auto" w:fill="FFFFFF"/>
+            <w:tcMar>
+              <w:top w:w="0" w:type="dxa"/>
+              <w:bottom w:w="0" w:type="dxa"/>
+              <w:left w:w="0" w:type="dxa"/>
+              <w:right w:w="0" w:type="dxa"/>
+            </w:tcMar>
+            <w:vAlign w:val="center"/>
+          </w:tcPr>
+          <w:p>
+            <w:pPr>
+              <w:pStyle w:val="Normal"/>
+              <w:jc w:val="left"/>
+              <w:pBdr>
+                <w:bottom w:val="none" w:sz="0" w:space="0" w:color="000000"/>
+                <w:top w:val="none" w:sz="0" w:space="0" w:color="000000"/>
+                <w:left w:val="none" w:sz="0" w:space="0" w:color="000000"/>
+                <w:right w:val="none" w:sz="0" w:space="0" w:color="000000"/>
+              </w:pBdr>
+              <w:spacing w:after="100" w:before="100" w:line="240"/>
+              <w:ind w:firstLine="0" w:left="100" w:right="100"/>
+            </w:pPr>
+            <w:r>
+              <w:rPr>
+                <w:rFonts w:ascii="Times New Roman" w:hAnsi="Times New Roman" w:eastAsia="Times New Roman" w:cs="Times New Roman"/>
+                <w:i w:val="false"/>
+                <w:b w:val="false"/>
+                <w:u w:val="none"/>
+                <w:sz w:val="24"/>
+                <w:szCs w:val="24"/>
+                <w:color w:val="000000"/>
+              </w:rPr>
+              <w:t xml:space="preserve">OFAV</w:t>
+            </w:r>
+          </w:p>
+        </w:tc>
+        <w:tc>
+          <w:tcPr>
+            <w:tcBorders>
+              <w:bottom w:val="none" w:sz="0" w:space="0" w:color="000000"/>
+              <w:top w:val="none" w:sz="0" w:space="0" w:color="000000"/>
+              <w:left w:val="none" w:sz="0" w:space="0" w:color="000000"/>
+              <w:right w:val="none" w:sz="0" w:space="0" w:color="000000"/>
+            </w:tcBorders>
+            <w:shd w:val="clear" w:color="auto" w:fill="FFFFFF"/>
+            <w:tcMar>
+              <w:top w:w="0" w:type="dxa"/>
+              <w:bottom w:w="0" w:type="dxa"/>
+              <w:left w:w="0" w:type="dxa"/>
+              <w:right w:w="0" w:type="dxa"/>
+            </w:tcMar>
+            <w:vAlign w:val="center"/>
+          </w:tcPr>
+          <w:p>
+            <w:pPr>
+              <w:pStyle w:val="Normal"/>
+              <w:jc w:val="center"/>
+              <w:pBdr>
+                <w:bottom w:val="none" w:sz="0" w:space="0" w:color="000000"/>
+                <w:top w:val="none" w:sz="0" w:space="0" w:color="000000"/>
+                <w:left w:val="none" w:sz="0" w:space="0" w:color="000000"/>
+                <w:right w:val="none" w:sz="0" w:space="0" w:color="000000"/>
+              </w:pBdr>
+              <w:spacing w:after="100" w:before="100" w:line="240"/>
+              <w:ind w:firstLine="0" w:left="100" w:right="100"/>
+            </w:pPr>
+            <w:r>
+              <w:rPr>
+                <w:rFonts w:ascii="Times New Roman" w:hAnsi="Times New Roman" w:eastAsia="Times New Roman" w:cs="Times New Roman"/>
+                <w:i w:val="false"/>
+                <w:b w:val="false"/>
+                <w:u w:val="none"/>
+                <w:sz w:val="24"/>
+                <w:szCs w:val="24"/>
+                <w:color w:val="000000"/>
+              </w:rPr>
+              <w:t xml:space="preserve">10</w:t>
+            </w:r>
+          </w:p>
+        </w:tc>
+        <w:tc>
+          <w:tcPr>
+            <w:tcBorders>
+              <w:bottom w:val="none" w:sz="0" w:space="0" w:color="000000"/>
+              <w:top w:val="none" w:sz="0" w:space="0" w:color="000000"/>
+              <w:left w:val="none" w:sz="0" w:space="0" w:color="000000"/>
+              <w:right w:val="none" w:sz="0" w:space="0" w:color="000000"/>
+            </w:tcBorders>
+            <w:shd w:val="clear" w:color="auto" w:fill="FFFFFF"/>
+            <w:tcMar>
+              <w:top w:w="0" w:type="dxa"/>
+              <w:bottom w:w="0" w:type="dxa"/>
+              <w:left w:w="0" w:type="dxa"/>
+              <w:right w:w="0" w:type="dxa"/>
+            </w:tcMar>
+            <w:vAlign w:val="center"/>
+          </w:tcPr>
+          <w:p>
+            <w:pPr>
+              <w:pStyle w:val="Normal"/>
+              <w:jc w:val="center"/>
+              <w:pBdr>
+                <w:bottom w:val="none" w:sz="0" w:space="0" w:color="000000"/>
+                <w:top w:val="none" w:sz="0" w:space="0" w:color="000000"/>
+                <w:left w:val="none" w:sz="0" w:space="0" w:color="000000"/>
+                <w:right w:val="none" w:sz="0" w:space="0" w:color="000000"/>
+              </w:pBdr>
+              <w:spacing w:after="100" w:before="100" w:line="240"/>
+              <w:ind w:firstLine="0" w:left="100" w:right="100"/>
+            </w:pPr>
+            <w:r>
+              <w:rPr>
+                <w:rFonts w:ascii="Times New Roman" w:hAnsi="Times New Roman" w:eastAsia="Times New Roman" w:cs="Times New Roman"/>
+                <w:i w:val="false"/>
+                <w:b w:val="false"/>
+                <w:u w:val="none"/>
+                <w:sz w:val="24"/>
+                <w:szCs w:val="24"/>
+                <w:color w:val="000000"/>
+              </w:rPr>
+              <w:t xml:space="preserve">2,710</w:t>
+            </w:r>
+          </w:p>
+        </w:tc>
+      </w:tr>
+      <w:tr>
+        <w:trPr>
+          <w:trHeight w:val="574" w:hRule="auto"/>
+        </w:trPr>
+        body13
+        <w:tc>
+          <w:tcPr>
+            <w:tcBorders>
+              <w:bottom w:val="single" w:sz="16" w:space="0" w:color="666666"/>
+              <w:top w:val="none" w:sz="0" w:space="0" w:color="000000"/>
+              <w:left w:val="none" w:sz="0" w:space="0" w:color="000000"/>
+              <w:right w:val="none" w:sz="0" w:space="0" w:color="000000"/>
+            </w:tcBorders>
+            <w:shd w:val="clear" w:color="auto" w:fill="FFFFFF"/>
+            <w:tcMar>
+              <w:top w:w="0" w:type="dxa"/>
+              <w:bottom w:w="0" w:type="dxa"/>
+              <w:left w:w="0" w:type="dxa"/>
+              <w:right w:w="0" w:type="dxa"/>
+            </w:tcMar>
+            <w:vAlign w:val="center"/>
+          </w:tcPr>
+          <w:p>
+            <w:pPr>
+              <w:pStyle w:val="Normal"/>
+              <w:jc w:val="left"/>
+              <w:pBdr>
+                <w:bottom w:val="none" w:sz="0" w:space="0" w:color="000000"/>
+                <w:top w:val="none" w:sz="0" w:space="0" w:color="000000"/>
+                <w:left w:val="none" w:sz="0" w:space="0" w:color="000000"/>
+                <w:right w:val="none" w:sz="0" w:space="0" w:color="000000"/>
+              </w:pBdr>
+              <w:spacing w:after="100" w:before="100" w:line="240"/>
+              <w:ind w:firstLine="0" w:left="100" w:right="100"/>
+            </w:pPr>
+            <w:r>
+              <w:rPr>
+                <w:rFonts w:ascii="Times New Roman" w:hAnsi="Times New Roman" w:eastAsia="Times New Roman" w:cs="Times New Roman"/>
+                <w:i w:val="false"/>
+                <w:b w:val="false"/>
+                <w:u w:val="none"/>
+                <w:sz w:val="24"/>
+                <w:szCs w:val="24"/>
+                <w:color w:val="000000"/>
+              </w:rPr>
+              <w:t xml:space="preserve">2024-02</w:t>
+            </w:r>
+          </w:p>
+        </w:tc>
+        <w:tc>
+          <w:tcPr>
+            <w:tcBorders>
+              <w:bottom w:val="single" w:sz="16" w:space="0" w:color="666666"/>
+              <w:top w:val="none" w:sz="0" w:space="0" w:color="000000"/>
+              <w:left w:val="none" w:sz="0" w:space="0" w:color="000000"/>
+              <w:right w:val="none" w:sz="0" w:space="0" w:color="000000"/>
+            </w:tcBorders>
+            <w:shd w:val="clear" w:color="auto" w:fill="FFFFFF"/>
+            <w:tcMar>
+              <w:top w:w="0" w:type="dxa"/>
+              <w:bottom w:w="0" w:type="dxa"/>
+              <w:left w:w="0" w:type="dxa"/>
+              <w:right w:w="0" w:type="dxa"/>
+            </w:tcMar>
+            <w:vAlign w:val="center"/>
+          </w:tcPr>
+          <w:p>
+            <w:pPr>
+              <w:pStyle w:val="Normal"/>
+              <w:jc w:val="left"/>
+              <w:pBdr>
+                <w:bottom w:val="none" w:sz="0" w:space="0" w:color="000000"/>
+                <w:top w:val="none" w:sz="0" w:space="0" w:color="000000"/>
+                <w:left w:val="none" w:sz="0" w:space="0" w:color="000000"/>
+                <w:right w:val="none" w:sz="0" w:space="0" w:color="000000"/>
+              </w:pBdr>
+              <w:spacing w:after="100" w:before="100" w:line="240"/>
+              <w:ind w:firstLine="0" w:left="100" w:right="100"/>
+            </w:pPr>
+            <w:r>
+              <w:rPr>
+                <w:rFonts w:ascii="Times New Roman" w:hAnsi="Times New Roman" w:eastAsia="Times New Roman" w:cs="Times New Roman"/>
+                <w:i w:val="false"/>
+                <w:b w:val="false"/>
+                <w:u w:val="none"/>
+                <w:sz w:val="24"/>
+                <w:szCs w:val="24"/>
+                <w:color w:val="000000"/>
+              </w:rPr>
+              <w:t xml:space="preserve">OFAV</w:t>
+            </w:r>
+          </w:p>
+        </w:tc>
+        <w:tc>
+          <w:tcPr>
+            <w:tcBorders>
+              <w:bottom w:val="single" w:sz="16" w:space="0" w:color="666666"/>
+              <w:top w:val="none" w:sz="0" w:space="0" w:color="000000"/>
+              <w:left w:val="none" w:sz="0" w:space="0" w:color="000000"/>
+              <w:right w:val="none" w:sz="0" w:space="0" w:color="000000"/>
+            </w:tcBorders>
+            <w:shd w:val="clear" w:color="auto" w:fill="FFFFFF"/>
+            <w:tcMar>
+              <w:top w:w="0" w:type="dxa"/>
+              <w:bottom w:w="0" w:type="dxa"/>
+              <w:left w:w="0" w:type="dxa"/>
+              <w:right w:w="0" w:type="dxa"/>
+            </w:tcMar>
+            <w:vAlign w:val="center"/>
+          </w:tcPr>
+          <w:p>
+            <w:pPr>
+              <w:pStyle w:val="Normal"/>
+              <w:jc w:val="center"/>
+              <w:pBdr>
+                <w:bottom w:val="none" w:sz="0" w:space="0" w:color="000000"/>
+                <w:top w:val="none" w:sz="0" w:space="0" w:color="000000"/>
+                <w:left w:val="none" w:sz="0" w:space="0" w:color="000000"/>
+                <w:right w:val="none" w:sz="0" w:space="0" w:color="000000"/>
+              </w:pBdr>
+              <w:spacing w:after="100" w:before="100" w:line="240"/>
+              <w:ind w:firstLine="0" w:left="100" w:right="100"/>
+            </w:pPr>
+            <w:r>
+              <w:rPr>
+                <w:rFonts w:ascii="Times New Roman" w:hAnsi="Times New Roman" w:eastAsia="Times New Roman" w:cs="Times New Roman"/>
+                <w:i w:val="false"/>
+                <w:b w:val="false"/>
+                <w:u w:val="none"/>
+                <w:sz w:val="24"/>
+                <w:szCs w:val="24"/>
+                <w:color w:val="000000"/>
+              </w:rPr>
+              <w:t xml:space="preserve">3</w:t>
+            </w:r>
+          </w:p>
+        </w:tc>
+        <w:tc>
+          <w:tcPr>
+            <w:tcBorders>
+              <w:bottom w:val="single" w:sz="16" w:space="0" w:color="666666"/>
+              <w:top w:val="none" w:sz="0" w:space="0" w:color="000000"/>
+              <w:left w:val="none" w:sz="0" w:space="0" w:color="000000"/>
+              <w:right w:val="none" w:sz="0" w:space="0" w:color="000000"/>
+            </w:tcBorders>
+            <w:shd w:val="clear" w:color="auto" w:fill="FFFFFF"/>
+            <w:tcMar>
+              <w:top w:w="0" w:type="dxa"/>
+              <w:bottom w:w="0" w:type="dxa"/>
+              <w:left w:w="0" w:type="dxa"/>
+              <w:right w:w="0" w:type="dxa"/>
+            </w:tcMar>
+            <w:vAlign w:val="center"/>
+          </w:tcPr>
+          <w:p>
+            <w:pPr>
+              <w:pStyle w:val="Normal"/>
+              <w:jc w:val="center"/>
+              <w:pBdr>
+                <w:bottom w:val="none" w:sz="0" w:space="0" w:color="000000"/>
+                <w:top w:val="none" w:sz="0" w:space="0" w:color="000000"/>
+                <w:left w:val="none" w:sz="0" w:space="0" w:color="000000"/>
+                <w:right w:val="none" w:sz="0" w:space="0" w:color="000000"/>
+              </w:pBdr>
+              <w:spacing w:after="100" w:before="100" w:line="240"/>
+              <w:ind w:firstLine="0" w:left="100" w:right="100"/>
+            </w:pPr>
+            <w:r>
+              <w:rPr>
+                <w:rFonts w:ascii="Times New Roman" w:hAnsi="Times New Roman" w:eastAsia="Times New Roman" w:cs="Times New Roman"/>
+                <w:i w:val="false"/>
+                <w:b w:val="false"/>
+                <w:u w:val="none"/>
+                <w:sz w:val="24"/>
+                <w:szCs w:val="24"/>
+                <w:color w:val="000000"/>
+              </w:rPr>
+              <w:t xml:space="preserve">922</w:t>
             </w:r>
           </w:p>
         </w:tc>
@@ -1700,12 +2610,12 @@
         <w:trPr>
           <w:trHeight w:val="360" w:hRule="auto"/>
         </w:trPr>
-        footer1
+        footer 1
         <w:tc>
           <w:tcPr>
             <w:tcBorders>
               <w:bottom w:val="none" w:sz="0" w:space="0" w:color="FFFFFF"/>
-              <w:top w:val="single" w:sz="12" w:space="0" w:color="666666"/>
+              <w:top w:val="single" w:sz="16" w:space="0" w:color="666666"/>
               <w:left w:val="none" w:sz="0" w:space="0" w:color="FFFFFF"/>
               <w:right w:val="none" w:sz="0" w:space="0" w:color="FFFFFF"/>
             </w:tcBorders>
@@ -1729,11 +2639,11 @@
                 <w:right w:val="none" w:sz="0" w:space="0" w:color="000000"/>
               </w:pBdr>
               <w:spacing w:after="100" w:before="100" w:line="240"/>
-              <w:ind w:left="100" w:right="100" w:firstLine="0" w:firstLineChars="0"/>
-            </w:pPr>
-            <w:r>
-              <w:rPr>
-                <w:rFonts w:ascii="Helvetica" w:hAnsi="Helvetica" w:eastAsia="Helvetica" w:cs="Helvetica"/>
+              <w:ind w:firstLine="0" w:left="100" w:right="100"/>
+            </w:pPr>
+            <w:r>
+              <w:rPr>
+                <w:rFonts w:ascii="Arial" w:hAnsi="Arial" w:eastAsia="Arial" w:cs="Arial"/>
                 <w:i w:val="false"/>
                 <w:b w:val="false"/>
                 <w:u w:val="none"/>
@@ -1749,7 +2659,7 @@
           <w:tcPr>
             <w:tcBorders>
               <w:bottom w:val="none" w:sz="0" w:space="0" w:color="FFFFFF"/>
-              <w:top w:val="single" w:sz="12" w:space="0" w:color="666666"/>
+              <w:top w:val="single" w:sz="16" w:space="0" w:color="666666"/>
               <w:left w:val="none" w:sz="0" w:space="0" w:color="FFFFFF"/>
               <w:right w:val="none" w:sz="0" w:space="0" w:color="FFFFFF"/>
             </w:tcBorders>
@@ -1773,11 +2683,11 @@
                 <w:right w:val="none" w:sz="0" w:space="0" w:color="000000"/>
               </w:pBdr>
               <w:spacing w:after="100" w:before="100" w:line="240"/>
-              <w:ind w:left="100" w:right="100" w:firstLine="0" w:firstLineChars="0"/>
-            </w:pPr>
-            <w:r>
-              <w:rPr>
-                <w:rFonts w:ascii="Helvetica" w:hAnsi="Helvetica" w:eastAsia="Helvetica" w:cs="Helvetica"/>
+              <w:ind w:firstLine="0" w:left="100" w:right="100"/>
+            </w:pPr>
+            <w:r>
+              <w:rPr>
+                <w:rFonts w:ascii="Arial" w:hAnsi="Arial" w:eastAsia="Arial" w:cs="Arial"/>
                 <w:i w:val="false"/>
                 <w:b w:val="false"/>
                 <w:u w:val="none"/>
@@ -1793,7 +2703,7 @@
           <w:tcPr>
             <w:tcBorders>
               <w:bottom w:val="none" w:sz="0" w:space="0" w:color="FFFFFF"/>
-              <w:top w:val="single" w:sz="12" w:space="0" w:color="666666"/>
+              <w:top w:val="single" w:sz="16" w:space="0" w:color="666666"/>
               <w:left w:val="none" w:sz="0" w:space="0" w:color="FFFFFF"/>
               <w:right w:val="none" w:sz="0" w:space="0" w:color="FFFFFF"/>
             </w:tcBorders>
@@ -1817,11 +2727,11 @@
                 <w:right w:val="none" w:sz="0" w:space="0" w:color="000000"/>
               </w:pBdr>
               <w:spacing w:after="100" w:before="100" w:line="240"/>
-              <w:ind w:left="100" w:right="100" w:firstLine="0" w:firstLineChars="0"/>
-            </w:pPr>
-            <w:r>
-              <w:rPr>
-                <w:rFonts w:ascii="Helvetica" w:hAnsi="Helvetica" w:eastAsia="Helvetica" w:cs="Helvetica"/>
+              <w:ind w:firstLine="0" w:left="100" w:right="100"/>
+            </w:pPr>
+            <w:r>
+              <w:rPr>
+                <w:rFonts w:ascii="Arial" w:hAnsi="Arial" w:eastAsia="Arial" w:cs="Arial"/>
                 <w:i w:val="false"/>
                 <w:b w:val="false"/>
                 <w:u w:val="none"/>
@@ -1829,7 +2739,7 @@
                 <w:szCs w:val="22"/>
                 <w:color w:val="000000"/>
               </w:rPr>
-              <w:t xml:space="preserve">5187</w:t>
+              <w:t xml:space="preserve">10477</w:t>
             </w:r>
           </w:p>
         </w:tc>
@@ -1837,7 +2747,7 @@
           <w:tcPr>
             <w:tcBorders>
               <w:bottom w:val="none" w:sz="0" w:space="0" w:color="FFFFFF"/>
-              <w:top w:val="single" w:sz="12" w:space="0" w:color="666666"/>
+              <w:top w:val="single" w:sz="16" w:space="0" w:color="666666"/>
               <w:left w:val="none" w:sz="0" w:space="0" w:color="FFFFFF"/>
               <w:right w:val="none" w:sz="0" w:space="0" w:color="FFFFFF"/>
             </w:tcBorders>
@@ -1861,11 +2771,11 @@
                 <w:right w:val="none" w:sz="0" w:space="0" w:color="000000"/>
               </w:pBdr>
               <w:spacing w:after="100" w:before="100" w:line="240"/>
-              <w:ind w:left="100" w:right="100" w:firstLine="0" w:firstLineChars="0"/>
-            </w:pPr>
-            <w:r>
-              <w:rPr>
-                <w:rFonts w:ascii="Helvetica" w:hAnsi="Helvetica" w:eastAsia="Helvetica" w:cs="Helvetica"/>
+              <w:ind w:firstLine="0" w:left="100" w:right="100"/>
+            </w:pPr>
+            <w:r>
+              <w:rPr>
+                <w:rFonts w:ascii="Arial" w:hAnsi="Arial" w:eastAsia="Arial" w:cs="Arial"/>
                 <w:i w:val="false"/>
                 <w:b w:val="false"/>
                 <w:u w:val="none"/>
@@ -1873,7 +2783,7 @@
                 <w:szCs w:val="22"/>
                 <w:color w:val="000000"/>
               </w:rPr>
-              <w:t xml:space="preserve">46</w:t>
+              <w:t xml:space="preserve">90</w:t>
             </w:r>
           </w:p>
         </w:tc>

</xml_diff>